<commit_message>
Changed player sprite, background, created pipes and score system
</commit_message>
<xml_diff>
--- a/Game Design Document.docx
+++ b/Game Design Document.docx
@@ -13,6 +13,7 @@
           <w:docPartUnique/>
         </w:docPartObj>
       </w:sdtPr>
+      <w:sdtEndPr/>
       <w:sdtContent>
         <w:p>
           <w:pPr>
@@ -26,12 +27,12 @@
               <w:noProof/>
             </w:rPr>
             <w:pict w14:anchorId="05F6ED86">
-              <v:group id="Group 149" o:spid="_x0000_s1060" style="position:absolute;margin-left:0;margin-top:0;width:8in;height:95.7pt;z-index:251662336;mso-width-percent:941;mso-height-percent:121;mso-top-percent:23;mso-position-horizontal:center;mso-position-horizontal-relative:page;mso-position-vertical-relative:page;mso-width-percent:941;mso-height-percent:121;mso-top-percent:23" coordorigin="" coordsize="73152,12161" o:gfxdata="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">
+              <v:group id="Group 149" o:spid="_x0000_s1060" style="position:absolute;margin-left:0;margin-top:0;width:8in;height:95.7pt;z-index:251662336;mso-width-percent:941;mso-height-percent:121;mso-top-percent:23;mso-position-horizontal:center;mso-position-horizontal-relative:page;mso-position-vertical-relative:page;mso-width-percent:941;mso-height-percent:121;mso-top-percent:23" coordsize="73152,12161" o:gfxdata="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">
                 <v:shape id="Rectangle 51" o:spid="_x0000_s1061" style="position:absolute;width:73152;height:11303;visibility:visible;mso-wrap-style:square;v-text-anchor:middle" coordsize="7312660,1129665" o:gfxdata="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" path="m,l7312660,r,1129665l3619500,733425,,1091565,,xe" fillcolor="#b31166 [3204]" stroked="f" strokeweight="2pt">
                   <v:path arrowok="t" o:connecttype="custom" o:connectlocs="0,0;7315200,0;7315200,1130373;3620757,733885;0,1092249;0,0" o:connectangles="0,0,0,0,0,0"/>
                 </v:shape>
                 <v:rect id="Rectangle 151" o:spid="_x0000_s1062" style="position:absolute;width:73152;height:12161;visibility:visible;mso-wrap-style:square;v-text-anchor:middle" o:gfxdata="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" stroked="f" strokeweight="2pt">
-                  <v:fill r:id="rId8" o:title="" recolor="t" rotate="t" type="frame"/>
+                  <v:fill r:id="rId9" o:title="" recolor="t" rotate="t" type="frame"/>
                 </v:rect>
                 <w10:wrap anchorx="page" anchory="page"/>
               </v:group>
@@ -63,6 +64,7 @@
                         <w:dataBinding w:prefixMappings="xmlns:ns0='http://purl.org/dc/elements/1.1/' xmlns:ns1='http://schemas.openxmlformats.org/package/2006/metadata/core-properties' " w:xpath="/ns1:coreProperties[1]/ns0:creator[1]" w:storeItemID="{6C3C8BC8-F283-45AE-878A-BAB7291924A1}"/>
                         <w:text/>
                       </w:sdtPr>
+                      <w:sdtEndPr/>
                       <w:sdtContent>
                         <w:p>
                           <w:pPr>
@@ -108,6 +110,7 @@
                           <w:dataBinding w:prefixMappings="xmlns:ns0='http://schemas.microsoft.com/office/2006/coverPageProps' " w:xpath="/ns0:CoverPageProperties[1]/ns0:CompanyEmail[1]" w:storeItemID="{55AF091B-3C7A-41E3-B477-F2FDAA23CFDA}"/>
                           <w:text/>
                         </w:sdtPr>
+                        <w:sdtEndPr/>
                         <w:sdtContent>
                           <w:r>
                             <w:rPr>
@@ -167,6 +170,7 @@
                         <w:dataBinding w:prefixMappings="xmlns:ns0='http://schemas.microsoft.com/office/2006/coverPageProps' " w:xpath="/ns0:CoverPageProperties[1]/ns0:Abstract[1]" w:storeItemID="{55AF091B-3C7A-41E3-B477-F2FDAA23CFDA}"/>
                         <w:text w:multiLine="1"/>
                       </w:sdtPr>
+                      <w:sdtEndPr/>
                       <w:sdtContent>
                         <w:p>
                           <w:pPr>
@@ -276,6 +280,7 @@
                         <w:dataBinding w:prefixMappings="xmlns:ns0='http://purl.org/dc/elements/1.1/' xmlns:ns1='http://schemas.openxmlformats.org/package/2006/metadata/core-properties' " w:xpath="/ns1:coreProperties[1]/ns0:subject[1]" w:storeItemID="{6C3C8BC8-F283-45AE-878A-BAB7291924A1}"/>
                         <w:text/>
                       </w:sdtPr>
+                      <w:sdtEndPr/>
                       <w:sdtContent>
                         <w:p>
                           <w:pPr>
@@ -320,6 +325,1061 @@
         </w:p>
       </w:sdtContent>
     </w:sdt>
+    <w:sdt>
+      <w:sdtPr>
+        <w:id w:val="-1598101582"/>
+        <w:docPartObj>
+          <w:docPartGallery w:val="Table of Contents"/>
+          <w:docPartUnique/>
+        </w:docPartObj>
+      </w:sdtPr>
+      <w:sdtEndPr>
+        <w:rPr>
+          <w:rFonts w:asciiTheme="minorHAnsi" w:eastAsiaTheme="minorHAnsi" w:hAnsiTheme="minorHAnsi" w:cstheme="minorBidi"/>
+          <w:b/>
+          <w:bCs/>
+          <w:noProof/>
+          <w:color w:val="auto"/>
+          <w:sz w:val="24"/>
+          <w:szCs w:val="24"/>
+        </w:rPr>
+      </w:sdtEndPr>
+      <w:sdtContent>
+        <w:p>
+          <w:pPr>
+            <w:pStyle w:val="TOCHeading"/>
+          </w:pPr>
+          <w:r>
+            <w:t>Contents</w:t>
+          </w:r>
+        </w:p>
+        <w:p>
+          <w:pPr>
+            <w:pStyle w:val="TOC1"/>
+            <w:tabs>
+              <w:tab w:val="right" w:leader="dot" w:pos="9396"/>
+            </w:tabs>
+            <w:rPr>
+              <w:rFonts w:asciiTheme="minorHAnsi" w:eastAsiaTheme="minorEastAsia" w:hAnsiTheme="minorHAnsi"/>
+              <w:noProof/>
+              <w:sz w:val="22"/>
+              <w:szCs w:val="22"/>
+              <w:lang w:val="en-IE" w:eastAsia="en-IE"/>
+            </w:rPr>
+          </w:pPr>
+          <w:r>
+            <w:fldChar w:fldCharType="begin"/>
+          </w:r>
+          <w:r>
+            <w:instrText xml:space="preserve"> TOC \o "1-6" \h \z \u </w:instrText>
+          </w:r>
+          <w:r>
+            <w:fldChar w:fldCharType="separate"/>
+          </w:r>
+          <w:hyperlink w:anchor="_Toc96292723" w:history="1">
+            <w:r>
+              <w:rPr>
+                <w:rStyle w:val="Hyperlink"/>
+                <w:rFonts w:cs="Calibri"/>
+                <w:noProof/>
+              </w:rPr>
+              <w:t>Overview</w:t>
+            </w:r>
+            <w:r>
+              <w:rPr>
+                <w:noProof/>
+                <w:webHidden/>
+              </w:rPr>
+              <w:tab/>
+            </w:r>
+            <w:r>
+              <w:rPr>
+                <w:noProof/>
+                <w:webHidden/>
+              </w:rPr>
+              <w:fldChar w:fldCharType="begin"/>
+            </w:r>
+            <w:r>
+              <w:rPr>
+                <w:noProof/>
+                <w:webHidden/>
+              </w:rPr>
+              <w:instrText xml:space="preserve"> PAGEREF _Toc96292723 \h </w:instrText>
+            </w:r>
+            <w:r>
+              <w:rPr>
+                <w:noProof/>
+                <w:webHidden/>
+              </w:rPr>
+            </w:r>
+            <w:r>
+              <w:rPr>
+                <w:noProof/>
+                <w:webHidden/>
+              </w:rPr>
+              <w:fldChar w:fldCharType="separate"/>
+            </w:r>
+            <w:r>
+              <w:rPr>
+                <w:noProof/>
+                <w:webHidden/>
+              </w:rPr>
+              <w:t>3</w:t>
+            </w:r>
+            <w:r>
+              <w:rPr>
+                <w:noProof/>
+                <w:webHidden/>
+              </w:rPr>
+              <w:fldChar w:fldCharType="end"/>
+            </w:r>
+          </w:hyperlink>
+        </w:p>
+        <w:p>
+          <w:pPr>
+            <w:pStyle w:val="TOC1"/>
+            <w:tabs>
+              <w:tab w:val="right" w:leader="dot" w:pos="9396"/>
+            </w:tabs>
+            <w:rPr>
+              <w:rFonts w:asciiTheme="minorHAnsi" w:eastAsiaTheme="minorEastAsia" w:hAnsiTheme="minorHAnsi"/>
+              <w:noProof/>
+              <w:sz w:val="22"/>
+              <w:szCs w:val="22"/>
+              <w:lang w:val="en-IE" w:eastAsia="en-IE"/>
+            </w:rPr>
+          </w:pPr>
+          <w:hyperlink w:anchor="_Toc96292724" w:history="1">
+            <w:r>
+              <w:rPr>
+                <w:rStyle w:val="Hyperlink"/>
+                <w:rFonts w:cs="Calibri"/>
+                <w:noProof/>
+              </w:rPr>
+              <w:t>Story</w:t>
+            </w:r>
+            <w:r>
+              <w:rPr>
+                <w:noProof/>
+                <w:webHidden/>
+              </w:rPr>
+              <w:tab/>
+            </w:r>
+            <w:r>
+              <w:rPr>
+                <w:noProof/>
+                <w:webHidden/>
+              </w:rPr>
+              <w:fldChar w:fldCharType="begin"/>
+            </w:r>
+            <w:r>
+              <w:rPr>
+                <w:noProof/>
+                <w:webHidden/>
+              </w:rPr>
+              <w:instrText xml:space="preserve"> PAGEREF _Toc96292724 \h </w:instrText>
+            </w:r>
+            <w:r>
+              <w:rPr>
+                <w:noProof/>
+                <w:webHidden/>
+              </w:rPr>
+            </w:r>
+            <w:r>
+              <w:rPr>
+                <w:noProof/>
+                <w:webHidden/>
+              </w:rPr>
+              <w:fldChar w:fldCharType="separate"/>
+            </w:r>
+            <w:r>
+              <w:rPr>
+                <w:noProof/>
+                <w:webHidden/>
+              </w:rPr>
+              <w:t>3</w:t>
+            </w:r>
+            <w:r>
+              <w:rPr>
+                <w:noProof/>
+                <w:webHidden/>
+              </w:rPr>
+              <w:fldChar w:fldCharType="end"/>
+            </w:r>
+          </w:hyperlink>
+        </w:p>
+        <w:p>
+          <w:pPr>
+            <w:pStyle w:val="TOC1"/>
+            <w:tabs>
+              <w:tab w:val="right" w:leader="dot" w:pos="9396"/>
+            </w:tabs>
+            <w:rPr>
+              <w:rFonts w:asciiTheme="minorHAnsi" w:eastAsiaTheme="minorEastAsia" w:hAnsiTheme="minorHAnsi"/>
+              <w:noProof/>
+              <w:sz w:val="22"/>
+              <w:szCs w:val="22"/>
+              <w:lang w:val="en-IE" w:eastAsia="en-IE"/>
+            </w:rPr>
+          </w:pPr>
+          <w:hyperlink w:anchor="_Toc96292725" w:history="1">
+            <w:r>
+              <w:rPr>
+                <w:rStyle w:val="Hyperlink"/>
+                <w:rFonts w:cs="Calibri"/>
+                <w:noProof/>
+              </w:rPr>
+              <w:t>Gameplay</w:t>
+            </w:r>
+            <w:r>
+              <w:rPr>
+                <w:noProof/>
+                <w:webHidden/>
+              </w:rPr>
+              <w:tab/>
+            </w:r>
+            <w:r>
+              <w:rPr>
+                <w:noProof/>
+                <w:webHidden/>
+              </w:rPr>
+              <w:fldChar w:fldCharType="begin"/>
+            </w:r>
+            <w:r>
+              <w:rPr>
+                <w:noProof/>
+                <w:webHidden/>
+              </w:rPr>
+              <w:instrText xml:space="preserve"> PAGEREF _Toc96292725 \h </w:instrText>
+            </w:r>
+            <w:r>
+              <w:rPr>
+                <w:noProof/>
+                <w:webHidden/>
+              </w:rPr>
+            </w:r>
+            <w:r>
+              <w:rPr>
+                <w:noProof/>
+                <w:webHidden/>
+              </w:rPr>
+              <w:fldChar w:fldCharType="separate"/>
+            </w:r>
+            <w:r>
+              <w:rPr>
+                <w:noProof/>
+                <w:webHidden/>
+              </w:rPr>
+              <w:t>3</w:t>
+            </w:r>
+            <w:r>
+              <w:rPr>
+                <w:noProof/>
+                <w:webHidden/>
+              </w:rPr>
+              <w:fldChar w:fldCharType="end"/>
+            </w:r>
+          </w:hyperlink>
+        </w:p>
+        <w:p>
+          <w:pPr>
+            <w:pStyle w:val="TOC6"/>
+            <w:tabs>
+              <w:tab w:val="right" w:leader="dot" w:pos="9396"/>
+            </w:tabs>
+            <w:rPr>
+              <w:rFonts w:asciiTheme="minorHAnsi" w:eastAsiaTheme="minorEastAsia" w:hAnsiTheme="minorHAnsi"/>
+              <w:noProof/>
+              <w:szCs w:val="22"/>
+              <w:lang w:val="en-IE" w:eastAsia="en-IE"/>
+            </w:rPr>
+          </w:pPr>
+          <w:hyperlink w:anchor="_Toc96292726" w:history="1">
+            <w:r>
+              <w:rPr>
+                <w:rStyle w:val="Hyperlink"/>
+                <w:noProof/>
+              </w:rPr>
+              <w:t>Core Game Mechanic #1</w:t>
+            </w:r>
+            <w:r>
+              <w:rPr>
+                <w:noProof/>
+                <w:webHidden/>
+              </w:rPr>
+              <w:tab/>
+            </w:r>
+            <w:r>
+              <w:rPr>
+                <w:noProof/>
+                <w:webHidden/>
+              </w:rPr>
+              <w:fldChar w:fldCharType="begin"/>
+            </w:r>
+            <w:r>
+              <w:rPr>
+                <w:noProof/>
+                <w:webHidden/>
+              </w:rPr>
+              <w:instrText xml:space="preserve"> PAGEREF _Toc96292726 \h </w:instrText>
+            </w:r>
+            <w:r>
+              <w:rPr>
+                <w:noProof/>
+                <w:webHidden/>
+              </w:rPr>
+            </w:r>
+            <w:r>
+              <w:rPr>
+                <w:noProof/>
+                <w:webHidden/>
+              </w:rPr>
+              <w:fldChar w:fldCharType="separate"/>
+            </w:r>
+            <w:r>
+              <w:rPr>
+                <w:noProof/>
+                <w:webHidden/>
+              </w:rPr>
+              <w:t>3</w:t>
+            </w:r>
+            <w:r>
+              <w:rPr>
+                <w:noProof/>
+                <w:webHidden/>
+              </w:rPr>
+              <w:fldChar w:fldCharType="end"/>
+            </w:r>
+          </w:hyperlink>
+        </w:p>
+        <w:p>
+          <w:pPr>
+            <w:pStyle w:val="TOC6"/>
+            <w:tabs>
+              <w:tab w:val="right" w:leader="dot" w:pos="9396"/>
+            </w:tabs>
+            <w:rPr>
+              <w:rFonts w:asciiTheme="minorHAnsi" w:eastAsiaTheme="minorEastAsia" w:hAnsiTheme="minorHAnsi"/>
+              <w:noProof/>
+              <w:szCs w:val="22"/>
+              <w:lang w:val="en-IE" w:eastAsia="en-IE"/>
+            </w:rPr>
+          </w:pPr>
+          <w:hyperlink w:anchor="_Toc96292727" w:history="1">
+            <w:r>
+              <w:rPr>
+                <w:rStyle w:val="Hyperlink"/>
+                <w:noProof/>
+              </w:rPr>
+              <w:t>Core Game Mechanic #2</w:t>
+            </w:r>
+            <w:r>
+              <w:rPr>
+                <w:noProof/>
+                <w:webHidden/>
+              </w:rPr>
+              <w:tab/>
+            </w:r>
+            <w:r>
+              <w:rPr>
+                <w:noProof/>
+                <w:webHidden/>
+              </w:rPr>
+              <w:fldChar w:fldCharType="begin"/>
+            </w:r>
+            <w:r>
+              <w:rPr>
+                <w:noProof/>
+                <w:webHidden/>
+              </w:rPr>
+              <w:instrText xml:space="preserve"> PAGEREF _Toc96292727 \h </w:instrText>
+            </w:r>
+            <w:r>
+              <w:rPr>
+                <w:noProof/>
+                <w:webHidden/>
+              </w:rPr>
+            </w:r>
+            <w:r>
+              <w:rPr>
+                <w:noProof/>
+                <w:webHidden/>
+              </w:rPr>
+              <w:fldChar w:fldCharType="separate"/>
+            </w:r>
+            <w:r>
+              <w:rPr>
+                <w:noProof/>
+                <w:webHidden/>
+              </w:rPr>
+              <w:t>3</w:t>
+            </w:r>
+            <w:r>
+              <w:rPr>
+                <w:noProof/>
+                <w:webHidden/>
+              </w:rPr>
+              <w:fldChar w:fldCharType="end"/>
+            </w:r>
+          </w:hyperlink>
+        </w:p>
+        <w:p>
+          <w:pPr>
+            <w:pStyle w:val="TOC6"/>
+            <w:tabs>
+              <w:tab w:val="right" w:leader="dot" w:pos="9396"/>
+            </w:tabs>
+            <w:rPr>
+              <w:rFonts w:asciiTheme="minorHAnsi" w:eastAsiaTheme="minorEastAsia" w:hAnsiTheme="minorHAnsi"/>
+              <w:noProof/>
+              <w:szCs w:val="22"/>
+              <w:lang w:val="en-IE" w:eastAsia="en-IE"/>
+            </w:rPr>
+          </w:pPr>
+          <w:hyperlink w:anchor="_Toc96292728" w:history="1">
+            <w:r>
+              <w:rPr>
+                <w:rStyle w:val="Hyperlink"/>
+                <w:noProof/>
+              </w:rPr>
+              <w:t>Core Game Mechanic #3</w:t>
+            </w:r>
+            <w:r>
+              <w:rPr>
+                <w:noProof/>
+                <w:webHidden/>
+              </w:rPr>
+              <w:tab/>
+            </w:r>
+            <w:r>
+              <w:rPr>
+                <w:noProof/>
+                <w:webHidden/>
+              </w:rPr>
+              <w:fldChar w:fldCharType="begin"/>
+            </w:r>
+            <w:r>
+              <w:rPr>
+                <w:noProof/>
+                <w:webHidden/>
+              </w:rPr>
+              <w:instrText xml:space="preserve"> PAGEREF _Toc96292728 \h </w:instrText>
+            </w:r>
+            <w:r>
+              <w:rPr>
+                <w:noProof/>
+                <w:webHidden/>
+              </w:rPr>
+            </w:r>
+            <w:r>
+              <w:rPr>
+                <w:noProof/>
+                <w:webHidden/>
+              </w:rPr>
+              <w:fldChar w:fldCharType="separate"/>
+            </w:r>
+            <w:r>
+              <w:rPr>
+                <w:noProof/>
+                <w:webHidden/>
+              </w:rPr>
+              <w:t>4</w:t>
+            </w:r>
+            <w:r>
+              <w:rPr>
+                <w:noProof/>
+                <w:webHidden/>
+              </w:rPr>
+              <w:fldChar w:fldCharType="end"/>
+            </w:r>
+          </w:hyperlink>
+        </w:p>
+        <w:p>
+          <w:pPr>
+            <w:pStyle w:val="TOC6"/>
+            <w:tabs>
+              <w:tab w:val="right" w:leader="dot" w:pos="9396"/>
+            </w:tabs>
+            <w:rPr>
+              <w:rFonts w:asciiTheme="minorHAnsi" w:eastAsiaTheme="minorEastAsia" w:hAnsiTheme="minorHAnsi"/>
+              <w:noProof/>
+              <w:szCs w:val="22"/>
+              <w:lang w:val="en-IE" w:eastAsia="en-IE"/>
+            </w:rPr>
+          </w:pPr>
+          <w:hyperlink w:anchor="_Toc96292729" w:history="1">
+            <w:r>
+              <w:rPr>
+                <w:rStyle w:val="Hyperlink"/>
+                <w:noProof/>
+              </w:rPr>
+              <w:t>Core Game Mechanic #4</w:t>
+            </w:r>
+            <w:r>
+              <w:rPr>
+                <w:noProof/>
+                <w:webHidden/>
+              </w:rPr>
+              <w:tab/>
+            </w:r>
+            <w:r>
+              <w:rPr>
+                <w:noProof/>
+                <w:webHidden/>
+              </w:rPr>
+              <w:fldChar w:fldCharType="begin"/>
+            </w:r>
+            <w:r>
+              <w:rPr>
+                <w:noProof/>
+                <w:webHidden/>
+              </w:rPr>
+              <w:instrText xml:space="preserve"> PAGEREF _Toc96292729 \h </w:instrText>
+            </w:r>
+            <w:r>
+              <w:rPr>
+                <w:noProof/>
+                <w:webHidden/>
+              </w:rPr>
+            </w:r>
+            <w:r>
+              <w:rPr>
+                <w:noProof/>
+                <w:webHidden/>
+              </w:rPr>
+              <w:fldChar w:fldCharType="separate"/>
+            </w:r>
+            <w:r>
+              <w:rPr>
+                <w:noProof/>
+                <w:webHidden/>
+              </w:rPr>
+              <w:t>4</w:t>
+            </w:r>
+            <w:r>
+              <w:rPr>
+                <w:noProof/>
+                <w:webHidden/>
+              </w:rPr>
+              <w:fldChar w:fldCharType="end"/>
+            </w:r>
+          </w:hyperlink>
+        </w:p>
+        <w:p>
+          <w:pPr>
+            <w:pStyle w:val="TOC6"/>
+            <w:tabs>
+              <w:tab w:val="right" w:leader="dot" w:pos="9396"/>
+            </w:tabs>
+            <w:rPr>
+              <w:rFonts w:asciiTheme="minorHAnsi" w:eastAsiaTheme="minorEastAsia" w:hAnsiTheme="minorHAnsi"/>
+              <w:noProof/>
+              <w:szCs w:val="22"/>
+              <w:lang w:val="en-IE" w:eastAsia="en-IE"/>
+            </w:rPr>
+          </w:pPr>
+          <w:hyperlink w:anchor="_Toc96292730" w:history="1">
+            <w:r>
+              <w:rPr>
+                <w:rStyle w:val="Hyperlink"/>
+                <w:noProof/>
+              </w:rPr>
+              <w:t>Core Game Mechanic #5</w:t>
+            </w:r>
+            <w:r>
+              <w:rPr>
+                <w:noProof/>
+                <w:webHidden/>
+              </w:rPr>
+              <w:tab/>
+            </w:r>
+            <w:r>
+              <w:rPr>
+                <w:noProof/>
+                <w:webHidden/>
+              </w:rPr>
+              <w:fldChar w:fldCharType="begin"/>
+            </w:r>
+            <w:r>
+              <w:rPr>
+                <w:noProof/>
+                <w:webHidden/>
+              </w:rPr>
+              <w:instrText xml:space="preserve"> PAGEREF _Toc96292730 \h </w:instrText>
+            </w:r>
+            <w:r>
+              <w:rPr>
+                <w:noProof/>
+                <w:webHidden/>
+              </w:rPr>
+            </w:r>
+            <w:r>
+              <w:rPr>
+                <w:noProof/>
+                <w:webHidden/>
+              </w:rPr>
+              <w:fldChar w:fldCharType="separate"/>
+            </w:r>
+            <w:r>
+              <w:rPr>
+                <w:noProof/>
+                <w:webHidden/>
+              </w:rPr>
+              <w:t>4</w:t>
+            </w:r>
+            <w:r>
+              <w:rPr>
+                <w:noProof/>
+                <w:webHidden/>
+              </w:rPr>
+              <w:fldChar w:fldCharType="end"/>
+            </w:r>
+          </w:hyperlink>
+        </w:p>
+        <w:p>
+          <w:pPr>
+            <w:pStyle w:val="TOC6"/>
+            <w:tabs>
+              <w:tab w:val="right" w:leader="dot" w:pos="9396"/>
+            </w:tabs>
+            <w:rPr>
+              <w:rFonts w:asciiTheme="minorHAnsi" w:eastAsiaTheme="minorEastAsia" w:hAnsiTheme="minorHAnsi"/>
+              <w:noProof/>
+              <w:szCs w:val="22"/>
+              <w:lang w:val="en-IE" w:eastAsia="en-IE"/>
+            </w:rPr>
+          </w:pPr>
+          <w:hyperlink w:anchor="_Toc96292731" w:history="1">
+            <w:r>
+              <w:rPr>
+                <w:rStyle w:val="Hyperlink"/>
+                <w:noProof/>
+              </w:rPr>
+              <w:t>Core Game Mechanic #6</w:t>
+            </w:r>
+            <w:r>
+              <w:rPr>
+                <w:noProof/>
+                <w:webHidden/>
+              </w:rPr>
+              <w:tab/>
+            </w:r>
+            <w:r>
+              <w:rPr>
+                <w:noProof/>
+                <w:webHidden/>
+              </w:rPr>
+              <w:fldChar w:fldCharType="begin"/>
+            </w:r>
+            <w:r>
+              <w:rPr>
+                <w:noProof/>
+                <w:webHidden/>
+              </w:rPr>
+              <w:instrText xml:space="preserve"> PAGEREF _Toc96292731 \h </w:instrText>
+            </w:r>
+            <w:r>
+              <w:rPr>
+                <w:noProof/>
+                <w:webHidden/>
+              </w:rPr>
+            </w:r>
+            <w:r>
+              <w:rPr>
+                <w:noProof/>
+                <w:webHidden/>
+              </w:rPr>
+              <w:fldChar w:fldCharType="separate"/>
+            </w:r>
+            <w:r>
+              <w:rPr>
+                <w:noProof/>
+                <w:webHidden/>
+              </w:rPr>
+              <w:t>4</w:t>
+            </w:r>
+            <w:r>
+              <w:rPr>
+                <w:noProof/>
+                <w:webHidden/>
+              </w:rPr>
+              <w:fldChar w:fldCharType="end"/>
+            </w:r>
+          </w:hyperlink>
+        </w:p>
+        <w:p>
+          <w:pPr>
+            <w:pStyle w:val="TOC6"/>
+            <w:tabs>
+              <w:tab w:val="right" w:leader="dot" w:pos="9396"/>
+            </w:tabs>
+            <w:rPr>
+              <w:rFonts w:asciiTheme="minorHAnsi" w:eastAsiaTheme="minorEastAsia" w:hAnsiTheme="minorHAnsi"/>
+              <w:noProof/>
+              <w:szCs w:val="22"/>
+              <w:lang w:val="en-IE" w:eastAsia="en-IE"/>
+            </w:rPr>
+          </w:pPr>
+          <w:hyperlink w:anchor="_Toc96292732" w:history="1">
+            <w:r>
+              <w:rPr>
+                <w:rStyle w:val="Hyperlink"/>
+                <w:noProof/>
+              </w:rPr>
+              <w:t>Core Game Mechanic #7</w:t>
+            </w:r>
+            <w:r>
+              <w:rPr>
+                <w:noProof/>
+                <w:webHidden/>
+              </w:rPr>
+              <w:tab/>
+            </w:r>
+            <w:r>
+              <w:rPr>
+                <w:noProof/>
+                <w:webHidden/>
+              </w:rPr>
+              <w:fldChar w:fldCharType="begin"/>
+            </w:r>
+            <w:r>
+              <w:rPr>
+                <w:noProof/>
+                <w:webHidden/>
+              </w:rPr>
+              <w:instrText xml:space="preserve"> PAGEREF _Toc96292732 \h </w:instrText>
+            </w:r>
+            <w:r>
+              <w:rPr>
+                <w:noProof/>
+                <w:webHidden/>
+              </w:rPr>
+            </w:r>
+            <w:r>
+              <w:rPr>
+                <w:noProof/>
+                <w:webHidden/>
+              </w:rPr>
+              <w:fldChar w:fldCharType="separate"/>
+            </w:r>
+            <w:r>
+              <w:rPr>
+                <w:noProof/>
+                <w:webHidden/>
+              </w:rPr>
+              <w:t>4</w:t>
+            </w:r>
+            <w:r>
+              <w:rPr>
+                <w:noProof/>
+                <w:webHidden/>
+              </w:rPr>
+              <w:fldChar w:fldCharType="end"/>
+            </w:r>
+          </w:hyperlink>
+        </w:p>
+        <w:p>
+          <w:pPr>
+            <w:pStyle w:val="TOC1"/>
+            <w:tabs>
+              <w:tab w:val="right" w:leader="dot" w:pos="9396"/>
+            </w:tabs>
+            <w:rPr>
+              <w:rFonts w:asciiTheme="minorHAnsi" w:eastAsiaTheme="minorEastAsia" w:hAnsiTheme="minorHAnsi"/>
+              <w:noProof/>
+              <w:sz w:val="22"/>
+              <w:szCs w:val="22"/>
+              <w:lang w:val="en-IE" w:eastAsia="en-IE"/>
+            </w:rPr>
+          </w:pPr>
+          <w:hyperlink w:anchor="_Toc96292733" w:history="1">
+            <w:r>
+              <w:rPr>
+                <w:rStyle w:val="Hyperlink"/>
+                <w:rFonts w:cs="Calibri"/>
+                <w:noProof/>
+              </w:rPr>
+              <w:t>Game elements</w:t>
+            </w:r>
+            <w:r>
+              <w:rPr>
+                <w:noProof/>
+                <w:webHidden/>
+              </w:rPr>
+              <w:tab/>
+            </w:r>
+            <w:r>
+              <w:rPr>
+                <w:noProof/>
+                <w:webHidden/>
+              </w:rPr>
+              <w:fldChar w:fldCharType="begin"/>
+            </w:r>
+            <w:r>
+              <w:rPr>
+                <w:noProof/>
+                <w:webHidden/>
+              </w:rPr>
+              <w:instrText xml:space="preserve"> PAGEREF _Toc96292733 \h </w:instrText>
+            </w:r>
+            <w:r>
+              <w:rPr>
+                <w:noProof/>
+                <w:webHidden/>
+              </w:rPr>
+            </w:r>
+            <w:r>
+              <w:rPr>
+                <w:noProof/>
+                <w:webHidden/>
+              </w:rPr>
+              <w:fldChar w:fldCharType="separate"/>
+            </w:r>
+            <w:r>
+              <w:rPr>
+                <w:noProof/>
+                <w:webHidden/>
+              </w:rPr>
+              <w:t>5</w:t>
+            </w:r>
+            <w:r>
+              <w:rPr>
+                <w:noProof/>
+                <w:webHidden/>
+              </w:rPr>
+              <w:fldChar w:fldCharType="end"/>
+            </w:r>
+          </w:hyperlink>
+        </w:p>
+        <w:p>
+          <w:pPr>
+            <w:pStyle w:val="TOC1"/>
+            <w:tabs>
+              <w:tab w:val="right" w:leader="dot" w:pos="9396"/>
+            </w:tabs>
+            <w:rPr>
+              <w:rFonts w:asciiTheme="minorHAnsi" w:eastAsiaTheme="minorEastAsia" w:hAnsiTheme="minorHAnsi"/>
+              <w:noProof/>
+              <w:sz w:val="22"/>
+              <w:szCs w:val="22"/>
+              <w:lang w:val="en-IE" w:eastAsia="en-IE"/>
+            </w:rPr>
+          </w:pPr>
+          <w:hyperlink w:anchor="_Toc96292734" w:history="1">
+            <w:r>
+              <w:rPr>
+                <w:rStyle w:val="Hyperlink"/>
+                <w:rFonts w:cs="Calibri"/>
+                <w:noProof/>
+              </w:rPr>
+              <w:t>Assets</w:t>
+            </w:r>
+            <w:r>
+              <w:rPr>
+                <w:noProof/>
+                <w:webHidden/>
+              </w:rPr>
+              <w:tab/>
+            </w:r>
+            <w:r>
+              <w:rPr>
+                <w:noProof/>
+                <w:webHidden/>
+              </w:rPr>
+              <w:fldChar w:fldCharType="begin"/>
+            </w:r>
+            <w:r>
+              <w:rPr>
+                <w:noProof/>
+                <w:webHidden/>
+              </w:rPr>
+              <w:instrText xml:space="preserve"> PAGEREF _Toc96292734 \h </w:instrText>
+            </w:r>
+            <w:r>
+              <w:rPr>
+                <w:noProof/>
+                <w:webHidden/>
+              </w:rPr>
+            </w:r>
+            <w:r>
+              <w:rPr>
+                <w:noProof/>
+                <w:webHidden/>
+              </w:rPr>
+              <w:fldChar w:fldCharType="separate"/>
+            </w:r>
+            <w:r>
+              <w:rPr>
+                <w:noProof/>
+                <w:webHidden/>
+              </w:rPr>
+              <w:t>5</w:t>
+            </w:r>
+            <w:r>
+              <w:rPr>
+                <w:noProof/>
+                <w:webHidden/>
+              </w:rPr>
+              <w:fldChar w:fldCharType="end"/>
+            </w:r>
+          </w:hyperlink>
+        </w:p>
+        <w:p>
+          <w:pPr>
+            <w:pStyle w:val="TOC3"/>
+            <w:tabs>
+              <w:tab w:val="right" w:leader="dot" w:pos="9396"/>
+            </w:tabs>
+            <w:rPr>
+              <w:rFonts w:eastAsiaTheme="minorEastAsia"/>
+              <w:noProof/>
+              <w:sz w:val="22"/>
+              <w:szCs w:val="22"/>
+              <w:lang w:val="en-IE" w:eastAsia="en-IE"/>
+            </w:rPr>
+          </w:pPr>
+          <w:hyperlink w:anchor="_Toc96292735" w:history="1">
+            <w:r>
+              <w:rPr>
+                <w:rStyle w:val="Hyperlink"/>
+                <w:rFonts w:ascii="Calibri" w:hAnsi="Calibri" w:cs="Calibri"/>
+                <w:noProof/>
+              </w:rPr>
+              <w:t>Lilly</w:t>
+            </w:r>
+            <w:r>
+              <w:rPr>
+                <w:noProof/>
+                <w:webHidden/>
+              </w:rPr>
+              <w:tab/>
+            </w:r>
+            <w:r>
+              <w:rPr>
+                <w:noProof/>
+                <w:webHidden/>
+              </w:rPr>
+              <w:fldChar w:fldCharType="begin"/>
+            </w:r>
+            <w:r>
+              <w:rPr>
+                <w:noProof/>
+                <w:webHidden/>
+              </w:rPr>
+              <w:instrText xml:space="preserve"> PAGEREF _Toc96292735 \h </w:instrText>
+            </w:r>
+            <w:r>
+              <w:rPr>
+                <w:noProof/>
+                <w:webHidden/>
+              </w:rPr>
+            </w:r>
+            <w:r>
+              <w:rPr>
+                <w:noProof/>
+                <w:webHidden/>
+              </w:rPr>
+              <w:fldChar w:fldCharType="separate"/>
+            </w:r>
+            <w:r>
+              <w:rPr>
+                <w:noProof/>
+                <w:webHidden/>
+              </w:rPr>
+              <w:t>6</w:t>
+            </w:r>
+            <w:r>
+              <w:rPr>
+                <w:noProof/>
+                <w:webHidden/>
+              </w:rPr>
+              <w:fldChar w:fldCharType="end"/>
+            </w:r>
+          </w:hyperlink>
+        </w:p>
+        <w:p>
+          <w:pPr>
+            <w:pStyle w:val="TOC3"/>
+            <w:tabs>
+              <w:tab w:val="right" w:leader="dot" w:pos="9396"/>
+            </w:tabs>
+            <w:rPr>
+              <w:rFonts w:eastAsiaTheme="minorEastAsia"/>
+              <w:noProof/>
+              <w:sz w:val="22"/>
+              <w:szCs w:val="22"/>
+              <w:lang w:val="en-IE" w:eastAsia="en-IE"/>
+            </w:rPr>
+          </w:pPr>
+          <w:hyperlink w:anchor="_Toc96292736" w:history="1">
+            <w:r>
+              <w:rPr>
+                <w:rStyle w:val="Hyperlink"/>
+                <w:rFonts w:ascii="Calibri" w:hAnsi="Calibri" w:cs="Calibri"/>
+                <w:noProof/>
+              </w:rPr>
+              <w:t>Enemy Birds</w:t>
+            </w:r>
+            <w:r>
+              <w:rPr>
+                <w:noProof/>
+                <w:webHidden/>
+              </w:rPr>
+              <w:tab/>
+            </w:r>
+            <w:r>
+              <w:rPr>
+                <w:noProof/>
+                <w:webHidden/>
+              </w:rPr>
+              <w:fldChar w:fldCharType="begin"/>
+            </w:r>
+            <w:r>
+              <w:rPr>
+                <w:noProof/>
+                <w:webHidden/>
+              </w:rPr>
+              <w:instrText xml:space="preserve"> PAGEREF _Toc96292736 \h </w:instrText>
+            </w:r>
+            <w:r>
+              <w:rPr>
+                <w:noProof/>
+                <w:webHidden/>
+              </w:rPr>
+            </w:r>
+            <w:r>
+              <w:rPr>
+                <w:noProof/>
+                <w:webHidden/>
+              </w:rPr>
+              <w:fldChar w:fldCharType="separate"/>
+            </w:r>
+            <w:r>
+              <w:rPr>
+                <w:noProof/>
+                <w:webHidden/>
+              </w:rPr>
+              <w:t>6</w:t>
+            </w:r>
+            <w:r>
+              <w:rPr>
+                <w:noProof/>
+                <w:webHidden/>
+              </w:rPr>
+              <w:fldChar w:fldCharType="end"/>
+            </w:r>
+          </w:hyperlink>
+        </w:p>
+        <w:p>
+          <w:r>
+            <w:rPr>
+              <w:rFonts w:ascii="Calibri" w:hAnsi="Calibri"/>
+            </w:rPr>
+            <w:fldChar w:fldCharType="end"/>
+          </w:r>
+        </w:p>
+      </w:sdtContent>
+    </w:sdt>
     <w:p>
       <w:pPr>
         <w:pStyle w:val="FirstParagraph"/>
@@ -334,7 +1394,7 @@
         </w:rPr>
         <w:lastRenderedPageBreak/>
         <w:drawing>
-          <wp:anchor distT="0" distB="0" distL="114300" distR="114300" simplePos="0" relativeHeight="251663360" behindDoc="1" locked="0" layoutInCell="1" allowOverlap="1" wp14:anchorId="5841ACFD" wp14:editId="36889C23">
+          <wp:anchor distT="0" distB="0" distL="114300" distR="114300" simplePos="0" relativeHeight="251661824" behindDoc="1" locked="0" layoutInCell="1" allowOverlap="1" wp14:anchorId="5841ACFD" wp14:editId="36889C23">
             <wp:simplePos x="0" y="0"/>
             <wp:positionH relativeFrom="column">
               <wp:posOffset>1241425</wp:posOffset>
@@ -357,7 +1417,7 @@
                     </pic:cNvPicPr>
                   </pic:nvPicPr>
                   <pic:blipFill>
-                    <a:blip r:embed="rId9">
+                    <a:blip r:embed="rId10">
                       <a:extLst>
                         <a:ext uri="{28A0092B-C50C-407E-A947-70E740481C1C}">
                           <a14:useLocalDpi xmlns:a14="http://schemas.microsoft.com/office/drawing/2010/main" val="0"/>
@@ -409,14 +1469,7 @@
           <w:rFonts w:ascii="Calibri" w:hAnsi="Calibri" w:cs="Calibri"/>
           <w:b/>
         </w:rPr>
-        <w:t>️</w:t>
-      </w:r>
-      <w:r>
-        <w:rPr>
-          <w:rFonts w:ascii="Calibri" w:hAnsi="Calibri" w:cs="Calibri"/>
-          <w:b/>
-        </w:rPr>
-        <w:t xml:space="preserve"> </w:t>
+        <w:t xml:space="preserve">️ </w:t>
       </w:r>
       <w:r>
         <w:rPr>
@@ -488,6 +1541,7 @@
           <w:rFonts w:ascii="Calibri" w:hAnsi="Calibri" w:cs="Calibri"/>
         </w:rPr>
       </w:pPr>
+      <w:bookmarkStart w:id="1" w:name="_Toc96292723"/>
       <w:r>
         <w:rPr>
           <w:rFonts w:ascii="Calibri" w:hAnsi="Calibri" w:cs="Calibri"/>
@@ -496,12 +1550,13 @@
         <w:t>Overview</w:t>
       </w:r>
       <w:bookmarkEnd w:id="0"/>
+      <w:bookmarkEnd w:id="1"/>
     </w:p>
     <w:p>
       <w:pPr>
         <w:pStyle w:val="BodyText"/>
       </w:pPr>
-      <w:bookmarkStart w:id="1" w:name="project-scope"/>
+      <w:bookmarkStart w:id="2" w:name="project-scope"/>
       <w:r>
         <w:rPr>
           <w:rFonts w:ascii="Segoe UI Emoji" w:hAnsi="Segoe UI Emoji" w:cs="Segoe UI Emoji"/>
@@ -511,295 +1566,395 @@
       <w:r>
         <w:t xml:space="preserve"> Project scope</w:t>
       </w:r>
-      <w:bookmarkEnd w:id="1"/>
-    </w:p>
-    <w:p>
-      <w:pPr>
-        <w:pStyle w:val="Heading2"/>
-        <w:rPr>
-          <w:rFonts w:ascii="Calibri" w:hAnsi="Calibri" w:cs="Calibri"/>
-        </w:rPr>
-      </w:pPr>
-      <w:r>
-        <w:rPr>
-          <w:rFonts w:ascii="Calibri" w:hAnsi="Calibri" w:cs="Calibri"/>
-          <w:bCs w:val="0"/>
-          <w:sz w:val="24"/>
-          <w:szCs w:val="24"/>
-        </w:rPr>
-        <w:t>Timeline:</w:t>
-      </w:r>
-      <w:r>
-        <w:rPr>
-          <w:rFonts w:ascii="Calibri" w:hAnsi="Calibri" w:cs="Calibri"/>
-          <w:bCs w:val="0"/>
-          <w:sz w:val="24"/>
-          <w:szCs w:val="24"/>
+      <w:bookmarkEnd w:id="2"/>
+    </w:p>
+    <w:p>
+      <w:pPr>
+        <w:pStyle w:val="BodyText"/>
+        <w:rPr>
+          <w:rFonts w:ascii="Calibri" w:hAnsi="Calibri" w:cs="Calibri"/>
+        </w:rPr>
+      </w:pPr>
+      <w:r>
+        <w:rPr>
+          <w:rFonts w:ascii="Calibri" w:hAnsi="Calibri" w:cs="Calibri"/>
+          <w:b/>
+          <w:bCs/>
+        </w:rPr>
+        <w:t>Timeline</w:t>
+      </w:r>
+      <w:r>
+        <w:rPr>
+          <w:rFonts w:ascii="Calibri" w:hAnsi="Calibri" w:cs="Calibri"/>
+        </w:rPr>
+        <w:t>: 3 months</w:t>
+      </w:r>
+    </w:p>
+    <w:p>
+      <w:pPr>
+        <w:pStyle w:val="BodyText"/>
+      </w:pPr>
+      <w:bookmarkStart w:id="3" w:name="elevator-pitch"/>
+      <w:r>
+        <w:rPr>
+          <w:rFonts w:ascii="Segoe UI Emoji" w:hAnsi="Segoe UI Emoji" w:cs="Segoe UI Emoji"/>
+        </w:rPr>
+        <w:t>🗣</w:t>
+      </w:r>
+      <w:r>
+        <w:t>️ Elevator Pitch</w:t>
+      </w:r>
+      <w:bookmarkEnd w:id="3"/>
+    </w:p>
+    <w:p>
+      <w:pPr>
+        <w:pStyle w:val="FirstParagraph"/>
+        <w:rPr>
+          <w:rFonts w:ascii="Calibri" w:hAnsi="Calibri" w:cs="Calibri"/>
+        </w:rPr>
+      </w:pPr>
+      <w:r>
+        <w:rPr>
+          <w:rFonts w:ascii="Calibri" w:hAnsi="Calibri" w:cs="Calibri"/>
+          <w:b/>
+        </w:rPr>
+        <w:t>PEGI rating:</w:t>
+      </w:r>
+      <w:r>
+        <w:rPr>
+          <w:rFonts w:ascii="Calibri" w:hAnsi="Calibri" w:cs="Calibri"/>
+        </w:rPr>
+        <w:t xml:space="preserve">  3</w:t>
+      </w:r>
+      <w:r>
+        <w:rPr>
+          <w:rFonts w:ascii="Calibri" w:hAnsi="Calibri" w:cs="Calibri"/>
+        </w:rPr>
+        <w:br/>
+      </w:r>
+      <w:r>
+        <w:rPr>
+          <w:rFonts w:ascii="Calibri" w:hAnsi="Calibri" w:cs="Calibri"/>
+          <w:b/>
+        </w:rPr>
+        <w:t>Genre:</w:t>
+      </w:r>
+      <w:r>
+        <w:rPr>
+          <w:rFonts w:ascii="Calibri" w:hAnsi="Calibri" w:cs="Calibri"/>
+        </w:rPr>
+        <w:t xml:space="preserve"> Arcade, </w:t>
+      </w:r>
+      <w:r>
+        <w:rPr>
+          <w:rFonts w:ascii="Calibri" w:hAnsi="Calibri" w:cs="Calibri"/>
+        </w:rPr>
+        <w:t>single player</w:t>
+      </w:r>
+    </w:p>
+    <w:p>
+      <w:pPr>
+        <w:pStyle w:val="Heading1"/>
+        <w:rPr>
+          <w:rFonts w:ascii="Calibri" w:hAnsi="Calibri" w:cs="Calibri"/>
+        </w:rPr>
+      </w:pPr>
+      <w:bookmarkStart w:id="4" w:name="story"/>
+      <w:bookmarkStart w:id="5" w:name="_Toc96292724"/>
+      <w:r>
+        <w:rPr>
+          <w:rFonts w:ascii="Calibri" w:hAnsi="Calibri" w:cs="Calibri"/>
+        </w:rPr>
+        <w:t>Story</w:t>
+      </w:r>
+      <w:bookmarkEnd w:id="4"/>
+      <w:bookmarkEnd w:id="5"/>
+    </w:p>
+    <w:p>
+      <w:pPr>
+        <w:pStyle w:val="FirstParagraph"/>
+        <w:rPr>
+          <w:rFonts w:ascii="Calibri" w:hAnsi="Calibri" w:cs="Calibri"/>
+        </w:rPr>
+      </w:pPr>
+      <w:r>
+        <w:rPr>
+          <w:rFonts w:ascii="Calibri" w:hAnsi="Calibri" w:cs="Calibri"/>
+        </w:rPr>
+        <w:t xml:space="preserve">Flying Lilly is an arcade-style game. The player controls Lilly who is sitting on the bird, which moves to the right. The player's task is to </w:t>
+      </w:r>
+      <w:r>
+        <w:rPr>
+          <w:rFonts w:ascii="Calibri" w:hAnsi="Calibri" w:cs="Calibri"/>
+        </w:rPr>
+        <w:t>control</w:t>
+      </w:r>
+      <w:r>
+        <w:rPr>
+          <w:rFonts w:ascii="Calibri" w:hAnsi="Calibri" w:cs="Calibri"/>
+        </w:rPr>
+        <w:t xml:space="preserve"> Lilly</w:t>
+      </w:r>
+      <w:r>
+        <w:rPr>
+          <w:rFonts w:ascii="Calibri" w:hAnsi="Calibri" w:cs="Calibri"/>
+        </w:rPr>
+        <w:t>’s bird</w:t>
+      </w:r>
+      <w:r>
+        <w:rPr>
+          <w:rFonts w:ascii="Calibri" w:hAnsi="Calibri" w:cs="Calibri"/>
+        </w:rPr>
+        <w:t xml:space="preserve"> through the gaps between walls. The longer the player survives - the harder the game gets.</w:t>
+      </w:r>
+    </w:p>
+    <w:p>
+      <w:pPr>
+        <w:pStyle w:val="Heading1"/>
+        <w:rPr>
+          <w:rFonts w:ascii="Calibri" w:hAnsi="Calibri" w:cs="Calibri"/>
+        </w:rPr>
+      </w:pPr>
+      <w:bookmarkStart w:id="6" w:name="gameplay"/>
+      <w:bookmarkStart w:id="7" w:name="_Toc96292725"/>
+      <w:r>
+        <w:rPr>
+          <w:rFonts w:ascii="Calibri" w:hAnsi="Calibri" w:cs="Calibri"/>
+        </w:rPr>
+        <w:t>Gameplay</w:t>
+      </w:r>
+      <w:bookmarkEnd w:id="6"/>
+      <w:bookmarkEnd w:id="7"/>
+    </w:p>
+    <w:p>
+      <w:pPr>
+        <w:pStyle w:val="FirstParagraph"/>
+        <w:rPr>
+          <w:rFonts w:ascii="Calibri" w:hAnsi="Calibri" w:cs="Calibri"/>
+        </w:rPr>
+      </w:pPr>
+      <w:r>
+        <w:rPr>
+          <w:rFonts w:ascii="Calibri" w:hAnsi="Calibri" w:cs="Calibri"/>
+          <w:i/>
+        </w:rPr>
+        <w:t>The player will control Lilly who is sitting on flying bird. As they are moving to the right, the player needs to navigate Lilly</w:t>
+      </w:r>
+      <w:r>
+        <w:rPr>
+          <w:rFonts w:ascii="Calibri" w:hAnsi="Calibri" w:cs="Calibri"/>
+          <w:i/>
+        </w:rPr>
+        <w:t>’s bird</w:t>
+      </w:r>
+      <w:r>
+        <w:rPr>
+          <w:rFonts w:ascii="Calibri" w:hAnsi="Calibri" w:cs="Calibri"/>
+          <w:i/>
+        </w:rPr>
+        <w:t xml:space="preserve"> through the gaps of walls and make sure they do not hit them. There are bonus levels that will give a lot of lives or extra points. Player should pay attention to the objects around, not to </w:t>
+      </w:r>
+      <w:r>
+        <w:rPr>
+          <w:rFonts w:ascii="Calibri" w:hAnsi="Calibri" w:cs="Calibri"/>
+          <w:i/>
+        </w:rPr>
+        <w:t>lose</w:t>
+      </w:r>
+      <w:r>
+        <w:rPr>
+          <w:rFonts w:ascii="Calibri" w:hAnsi="Calibri" w:cs="Calibri"/>
+          <w:i/>
+        </w:rPr>
+        <w:t xml:space="preserve"> out on extra points opportunit</w:t>
+      </w:r>
+      <w:r>
+        <w:rPr>
+          <w:rFonts w:ascii="Calibri" w:hAnsi="Calibri" w:cs="Calibri"/>
+          <w:i/>
+        </w:rPr>
+        <w:t>ies</w:t>
+      </w:r>
+      <w:r>
+        <w:rPr>
+          <w:rFonts w:ascii="Calibri" w:hAnsi="Calibri" w:cs="Calibri"/>
+          <w:i/>
+        </w:rPr>
+        <w:t>. The count of successful flights appears at the top</w:t>
+      </w:r>
+      <w:r>
+        <w:rPr>
+          <w:rFonts w:ascii="Calibri" w:hAnsi="Calibri" w:cs="Calibri"/>
+          <w:i/>
+        </w:rPr>
+        <w:t xml:space="preserve"> middle</w:t>
+      </w:r>
+      <w:r>
+        <w:rPr>
+          <w:rFonts w:ascii="Calibri" w:hAnsi="Calibri" w:cs="Calibri"/>
+          <w:i/>
+        </w:rPr>
+        <w:t xml:space="preserve"> of the screen. The </w:t>
+      </w:r>
+      <w:r>
+        <w:rPr>
+          <w:rFonts w:ascii="Calibri" w:hAnsi="Calibri" w:cs="Calibri"/>
+          <w:i/>
+        </w:rPr>
+        <w:t>further</w:t>
+      </w:r>
+      <w:r>
+        <w:rPr>
+          <w:rFonts w:ascii="Calibri" w:hAnsi="Calibri" w:cs="Calibri"/>
+          <w:i/>
+        </w:rPr>
+        <w:t xml:space="preserve"> you </w:t>
+      </w:r>
+      <w:r>
+        <w:rPr>
+          <w:rFonts w:ascii="Calibri" w:hAnsi="Calibri" w:cs="Calibri"/>
+          <w:i/>
+        </w:rPr>
+        <w:t>progress</w:t>
+      </w:r>
+      <w:r>
+        <w:rPr>
+          <w:rFonts w:ascii="Calibri" w:hAnsi="Calibri" w:cs="Calibri"/>
+          <w:i/>
+        </w:rPr>
+        <w:t xml:space="preserve">, the harder </w:t>
+      </w:r>
+      <w:r>
+        <w:rPr>
+          <w:rFonts w:ascii="Calibri" w:hAnsi="Calibri" w:cs="Calibri"/>
+          <w:i/>
+        </w:rPr>
+        <w:t>the game</w:t>
+      </w:r>
+      <w:r>
+        <w:rPr>
+          <w:rFonts w:ascii="Calibri" w:hAnsi="Calibri" w:cs="Calibri"/>
+          <w:i/>
+        </w:rPr>
+        <w:t xml:space="preserve"> gets.</w:t>
+      </w:r>
+    </w:p>
+    <w:p>
+      <w:pPr>
+        <w:pStyle w:val="Heading6"/>
+      </w:pPr>
+      <w:bookmarkStart w:id="8" w:name="core-game-mechanic-1"/>
+      <w:bookmarkStart w:id="9" w:name="_Toc96292726"/>
+      <w:r>
+        <w:t>Core Game Mechanic #1</w:t>
+      </w:r>
+      <w:bookmarkEnd w:id="8"/>
+      <w:bookmarkEnd w:id="9"/>
+    </w:p>
+    <w:p>
+      <w:pPr>
+        <w:rPr>
+          <w:rFonts w:ascii="Calibri" w:hAnsi="Calibri" w:cs="Calibri"/>
+        </w:rPr>
+      </w:pPr>
+      <w:r>
+        <w:rPr>
+          <w:rFonts w:ascii="Calibri" w:hAnsi="Calibri" w:cs="Calibri"/>
+          <w:b/>
+        </w:rPr>
+        <w:t>Details:</w:t>
+      </w:r>
+      <w:r>
+        <w:rPr>
+          <w:rFonts w:ascii="Calibri" w:hAnsi="Calibri" w:cs="Calibri"/>
+        </w:rPr>
+        <w:t xml:space="preserve"> Gravity</w:t>
+      </w:r>
+      <w:r>
+        <w:rPr>
+          <w:rFonts w:ascii="Calibri" w:hAnsi="Calibri" w:cs="Calibri"/>
+        </w:rPr>
+        <w:br/>
+      </w:r>
+      <w:r>
+        <w:rPr>
+          <w:rFonts w:ascii="Calibri" w:hAnsi="Calibri" w:cs="Calibri"/>
+          <w:b/>
+        </w:rPr>
+        <w:t>How it works:</w:t>
+      </w:r>
+      <w:r>
+        <w:rPr>
+          <w:rFonts w:ascii="Calibri" w:hAnsi="Calibri" w:cs="Calibri"/>
+        </w:rPr>
+        <w:t xml:space="preserve"> Flying Lilly has a set gravity, once the game starts, she will automatically start </w:t>
+      </w:r>
+      <w:r>
+        <w:rPr>
+          <w:rFonts w:ascii="Calibri" w:hAnsi="Calibri" w:cs="Calibri"/>
+        </w:rPr>
+        <w:t>falling</w:t>
+      </w:r>
+      <w:r>
+        <w:rPr>
+          <w:rFonts w:ascii="Calibri" w:hAnsi="Calibri" w:cs="Calibri"/>
+        </w:rPr>
+        <w:t>.</w:t>
+      </w:r>
+    </w:p>
+    <w:p>
+      <w:pPr>
+        <w:pStyle w:val="Heading6"/>
+      </w:pPr>
+      <w:bookmarkStart w:id="10" w:name="core-game-mechanic-2"/>
+      <w:bookmarkStart w:id="11" w:name="_Toc96292727"/>
+      <w:r>
+        <w:t>Core Game Mechanic #2</w:t>
+      </w:r>
+      <w:bookmarkEnd w:id="10"/>
+      <w:bookmarkEnd w:id="11"/>
+    </w:p>
+    <w:p>
+      <w:pPr>
+        <w:rPr>
+          <w:rFonts w:ascii="Calibri" w:hAnsi="Calibri" w:cs="Calibri"/>
+        </w:rPr>
+      </w:pPr>
+      <w:r>
+        <w:rPr>
+          <w:rFonts w:ascii="Calibri" w:hAnsi="Calibri" w:cs="Calibri"/>
+          <w:b/>
+        </w:rPr>
+        <w:t>Details:</w:t>
+      </w:r>
+      <w:r>
+        <w:rPr>
+          <w:rFonts w:ascii="Calibri" w:hAnsi="Calibri" w:cs="Calibri"/>
+        </w:rPr>
+        <w:t xml:space="preserve"> Jumping/flying</w:t>
+      </w:r>
+      <w:r>
+        <w:rPr>
+          <w:rFonts w:ascii="Calibri" w:hAnsi="Calibri" w:cs="Calibri"/>
+        </w:rPr>
+        <w:br/>
+      </w:r>
+      <w:r>
+        <w:rPr>
+          <w:rFonts w:ascii="Calibri" w:hAnsi="Calibri" w:cs="Calibri"/>
+          <w:b/>
+        </w:rPr>
+        <w:t>How it works:</w:t>
+      </w:r>
+      <w:r>
+        <w:rPr>
+          <w:rFonts w:ascii="Calibri" w:hAnsi="Calibri" w:cs="Calibri"/>
         </w:rPr>
         <w:t xml:space="preserve"> </w:t>
       </w:r>
       <w:r>
         <w:rPr>
           <w:rFonts w:ascii="Calibri" w:hAnsi="Calibri" w:cs="Calibri"/>
-          <w:b w:val="0"/>
-          <w:sz w:val="24"/>
-          <w:szCs w:val="24"/>
-        </w:rPr>
-        <w:t>3 months</w:t>
-      </w:r>
-    </w:p>
-    <w:p>
-      <w:pPr>
-        <w:pStyle w:val="BodyText"/>
-      </w:pPr>
-      <w:bookmarkStart w:id="2" w:name="elevator-pitch"/>
-      <w:r>
-        <w:rPr>
-          <w:rFonts w:ascii="Segoe UI Emoji" w:hAnsi="Segoe UI Emoji" w:cs="Segoe UI Emoji"/>
-        </w:rPr>
-        <w:t>🗣</w:t>
-      </w:r>
-      <w:r>
-        <w:t>️</w:t>
-      </w:r>
-      <w:r>
-        <w:t xml:space="preserve"> Elevator Pitch</w:t>
-      </w:r>
-      <w:bookmarkEnd w:id="2"/>
-    </w:p>
-    <w:p>
-      <w:pPr>
-        <w:pStyle w:val="FirstParagraph"/>
-        <w:rPr>
-          <w:rFonts w:ascii="Calibri" w:hAnsi="Calibri" w:cs="Calibri"/>
-        </w:rPr>
-      </w:pPr>
-      <w:r>
-        <w:rPr>
-          <w:rFonts w:ascii="Calibri" w:hAnsi="Calibri" w:cs="Calibri"/>
-          <w:b/>
-        </w:rPr>
-        <w:t>PEGI rating:</w:t>
-      </w:r>
-      <w:r>
-        <w:rPr>
-          <w:rFonts w:ascii="Calibri" w:hAnsi="Calibri" w:cs="Calibri"/>
-        </w:rPr>
-        <w:t xml:space="preserve">  3</w:t>
-      </w:r>
-      <w:r>
-        <w:rPr>
-          <w:rFonts w:ascii="Calibri" w:hAnsi="Calibri" w:cs="Calibri"/>
-        </w:rPr>
-        <w:br/>
-      </w:r>
-      <w:r>
-        <w:rPr>
-          <w:rFonts w:ascii="Calibri" w:hAnsi="Calibri" w:cs="Calibri"/>
-          <w:b/>
-        </w:rPr>
-        <w:t>Genre:</w:t>
-      </w:r>
-      <w:r>
-        <w:rPr>
-          <w:rFonts w:ascii="Calibri" w:hAnsi="Calibri" w:cs="Calibri"/>
-        </w:rPr>
-        <w:t xml:space="preserve"> Arcade, </w:t>
-      </w:r>
-      <w:r>
-        <w:rPr>
-          <w:rFonts w:ascii="Calibri" w:hAnsi="Calibri" w:cs="Calibri"/>
-        </w:rPr>
-        <w:t>single player</w:t>
-      </w:r>
-    </w:p>
-    <w:p>
-      <w:pPr>
-        <w:pStyle w:val="Heading1"/>
-        <w:rPr>
-          <w:rFonts w:ascii="Calibri" w:hAnsi="Calibri" w:cs="Calibri"/>
-        </w:rPr>
-      </w:pPr>
-      <w:bookmarkStart w:id="3" w:name="story"/>
-      <w:r>
-        <w:rPr>
-          <w:rFonts w:ascii="Calibri" w:hAnsi="Calibri" w:cs="Calibri"/>
-        </w:rPr>
-        <w:t>Story</w:t>
-      </w:r>
-      <w:bookmarkEnd w:id="3"/>
-    </w:p>
-    <w:p>
-      <w:pPr>
-        <w:pStyle w:val="FirstParagraph"/>
-        <w:rPr>
-          <w:rFonts w:ascii="Calibri" w:hAnsi="Calibri" w:cs="Calibri"/>
-        </w:rPr>
-      </w:pPr>
-      <w:r>
-        <w:rPr>
-          <w:rFonts w:ascii="Calibri" w:hAnsi="Calibri" w:cs="Calibri"/>
-        </w:rPr>
-        <w:t>Flying Lilly is an arcade-style game. The player controls Lilly who is sitting on the bird, which moves to the right. The player's task is to steer Lilly through the gaps between walls. The longer the player survives - the harder the game gets.</w:t>
-      </w:r>
-    </w:p>
-    <w:p>
-      <w:pPr>
-        <w:pStyle w:val="Heading1"/>
-        <w:rPr>
-          <w:rFonts w:ascii="Calibri" w:hAnsi="Calibri" w:cs="Calibri"/>
-        </w:rPr>
-      </w:pPr>
-      <w:bookmarkStart w:id="4" w:name="gameplay"/>
-      <w:r>
-        <w:rPr>
-          <w:rFonts w:ascii="Calibri" w:hAnsi="Calibri" w:cs="Calibri"/>
-        </w:rPr>
-        <w:t>Gameplay</w:t>
-      </w:r>
-      <w:bookmarkEnd w:id="4"/>
-    </w:p>
-    <w:p>
-      <w:pPr>
-        <w:pStyle w:val="FirstParagraph"/>
-        <w:rPr>
-          <w:rFonts w:ascii="Calibri" w:hAnsi="Calibri" w:cs="Calibri"/>
-        </w:rPr>
-      </w:pPr>
-      <w:r>
-        <w:rPr>
-          <w:rFonts w:ascii="Calibri" w:hAnsi="Calibri" w:cs="Calibri"/>
-          <w:i/>
-        </w:rPr>
-        <w:t>Th</w:t>
-      </w:r>
-      <w:r>
-        <w:rPr>
-          <w:rFonts w:ascii="Calibri" w:hAnsi="Calibri" w:cs="Calibri"/>
-          <w:i/>
-        </w:rPr>
-        <w:t>e player will control Lilly who is sitting on flying bird. As they are moving to the right, the player needs to navigate Lilly through the gaps of walls and make sure they do not hit them. There are bonus levels that will give a lot of lives or extra point</w:t>
-      </w:r>
-      <w:r>
-        <w:rPr>
-          <w:rFonts w:ascii="Calibri" w:hAnsi="Calibri" w:cs="Calibri"/>
-          <w:i/>
-        </w:rPr>
-        <w:t>s. Player should pay attention to the objects around, not to loose out on extra points opportunity. The count of successful flights appears at the middle top of the screen. The more you go through, the harder it gets.</w:t>
-      </w:r>
-    </w:p>
-    <w:p>
-      <w:pPr>
-        <w:pStyle w:val="Heading6"/>
-      </w:pPr>
-      <w:bookmarkStart w:id="5" w:name="core-game-mechanic-1"/>
-      <w:r>
-        <w:t>Core Game Mechanic #1</w:t>
-      </w:r>
-      <w:bookmarkEnd w:id="5"/>
-    </w:p>
-    <w:p>
-      <w:pPr>
-        <w:rPr>
-          <w:rFonts w:ascii="Calibri" w:hAnsi="Calibri" w:cs="Calibri"/>
-        </w:rPr>
-      </w:pPr>
-      <w:r>
-        <w:rPr>
-          <w:rFonts w:ascii="Calibri" w:hAnsi="Calibri" w:cs="Calibri"/>
-          <w:b/>
-        </w:rPr>
-        <w:t>Details:</w:t>
-      </w:r>
-      <w:r>
-        <w:rPr>
-          <w:rFonts w:ascii="Calibri" w:hAnsi="Calibri" w:cs="Calibri"/>
-        </w:rPr>
-        <w:t xml:space="preserve"> Gravity</w:t>
-      </w:r>
-      <w:r>
-        <w:rPr>
-          <w:rFonts w:ascii="Calibri" w:hAnsi="Calibri" w:cs="Calibri"/>
-        </w:rPr>
-        <w:br/>
-      </w:r>
-      <w:r>
-        <w:rPr>
-          <w:rFonts w:ascii="Calibri" w:hAnsi="Calibri" w:cs="Calibri"/>
-          <w:b/>
-        </w:rPr>
-        <w:t>How it works:</w:t>
-      </w:r>
-      <w:r>
-        <w:rPr>
-          <w:rFonts w:ascii="Calibri" w:hAnsi="Calibri" w:cs="Calibri"/>
-        </w:rPr>
-        <w:t xml:space="preserve"> Flying Lilly has a set gravity, once the game starts, she will automatically start </w:t>
-      </w:r>
-      <w:r>
-        <w:rPr>
-          <w:rFonts w:ascii="Calibri" w:hAnsi="Calibri" w:cs="Calibri"/>
-        </w:rPr>
-        <w:t>falling</w:t>
-      </w:r>
-      <w:r>
-        <w:rPr>
-          <w:rFonts w:ascii="Calibri" w:hAnsi="Calibri" w:cs="Calibri"/>
-        </w:rPr>
-        <w:t>.</w:t>
-      </w:r>
-    </w:p>
-    <w:p>
-      <w:pPr>
-        <w:pStyle w:val="Heading6"/>
-      </w:pPr>
-      <w:bookmarkStart w:id="6" w:name="core-game-mechanic-2"/>
-      <w:r>
-        <w:t>Core Game Mechanic #2</w:t>
-      </w:r>
-      <w:bookmarkEnd w:id="6"/>
-    </w:p>
-    <w:p>
-      <w:pPr>
-        <w:rPr>
-          <w:rFonts w:ascii="Calibri" w:hAnsi="Calibri" w:cs="Calibri"/>
-        </w:rPr>
-      </w:pPr>
-      <w:r>
-        <w:rPr>
-          <w:rFonts w:ascii="Calibri" w:hAnsi="Calibri" w:cs="Calibri"/>
-          <w:b/>
-        </w:rPr>
-        <w:t>Details:</w:t>
-      </w:r>
-      <w:r>
-        <w:rPr>
-          <w:rFonts w:ascii="Calibri" w:hAnsi="Calibri" w:cs="Calibri"/>
-        </w:rPr>
-        <w:t xml:space="preserve"> Jumping/flying</w:t>
-      </w:r>
-      <w:r>
-        <w:rPr>
-          <w:rFonts w:ascii="Calibri" w:hAnsi="Calibri" w:cs="Calibri"/>
-        </w:rPr>
-        <w:br/>
-      </w:r>
-      <w:r>
-        <w:rPr>
-          <w:rFonts w:ascii="Calibri" w:hAnsi="Calibri" w:cs="Calibri"/>
-          <w:b/>
-        </w:rPr>
-        <w:t>How it works:</w:t>
-      </w:r>
-      <w:r>
-        <w:rPr>
-          <w:rFonts w:ascii="Calibri" w:hAnsi="Calibri" w:cs="Calibri"/>
-        </w:rPr>
-        <w:t xml:space="preserve"> </w:t>
-      </w:r>
-      <w:r>
-        <w:rPr>
-          <w:rFonts w:ascii="Calibri" w:hAnsi="Calibri" w:cs="Calibri"/>
         </w:rPr>
         <w:t>To</w:t>
       </w:r>
@@ -807,13 +1962,13 @@
         <w:rPr>
           <w:rFonts w:ascii="Calibri" w:hAnsi="Calibri" w:cs="Calibri"/>
         </w:rPr>
-        <w:t xml:space="preserve"> fly, the player needs to press "space" key on the keyboard. Flying Lilly</w:t>
-      </w:r>
-      <w:r>
-        <w:rPr>
-          <w:rFonts w:ascii="Calibri" w:hAnsi="Calibri" w:cs="Calibri"/>
-        </w:rPr>
-        <w:t xml:space="preserve"> will raise up by few pixels. Player will need to make sure the key is pressed accordingly to upcoming obstacles.</w:t>
+        <w:t xml:space="preserve"> fly, the player needs to press "space" key on the keyboard. Flying Lilly will raise up by few pixels. </w:t>
+      </w:r>
+      <w:r>
+        <w:rPr>
+          <w:rFonts w:ascii="Calibri" w:hAnsi="Calibri" w:cs="Calibri"/>
+        </w:rPr>
+        <w:t>The player needs to make sure that Lilly’s bird is at appropiate height for the upcoming obstacles to fly through the gap.</w:t>
       </w:r>
     </w:p>
     <w:p>
@@ -823,7 +1978,7 @@
           <w:color w:val="B31166" w:themeColor="accent1"/>
         </w:rPr>
       </w:pPr>
-      <w:bookmarkStart w:id="7" w:name="core-game-mechanic-3"/>
+      <w:bookmarkStart w:id="12" w:name="core-game-mechanic-3"/>
       <w:r>
         <w:br w:type="page"/>
       </w:r>
@@ -832,11 +1987,13 @@
       <w:pPr>
         <w:pStyle w:val="Heading6"/>
       </w:pPr>
+      <w:bookmarkStart w:id="13" w:name="_Toc96292728"/>
       <w:r>
         <w:lastRenderedPageBreak/>
         <w:t>Core Game Mechanic #3</w:t>
       </w:r>
-      <w:bookmarkEnd w:id="7"/>
+      <w:bookmarkEnd w:id="12"/>
+      <w:bookmarkEnd w:id="13"/>
     </w:p>
     <w:p>
       <w:pPr>
@@ -874,13 +2031,7 @@
         <w:rPr>
           <w:rFonts w:ascii="Calibri" w:hAnsi="Calibri" w:cs="Calibri"/>
         </w:rPr>
-        <w:t xml:space="preserve"> The player can keep track of the amount of times Lilly passes through the gaps </w:t>
-      </w:r>
-      <w:r>
-        <w:rPr>
-          <w:rFonts w:ascii="Calibri" w:hAnsi="Calibri" w:cs="Calibri"/>
-        </w:rPr>
-        <w:t xml:space="preserve">(score), as well as </w:t>
+        <w:t xml:space="preserve"> The player can keep track of the amount of times Lilly passes through the gaps (score), as well as </w:t>
       </w:r>
       <w:r>
         <w:rPr>
@@ -892,7 +2043,19 @@
         <w:rPr>
           <w:rFonts w:ascii="Calibri" w:hAnsi="Calibri" w:cs="Calibri"/>
         </w:rPr>
-        <w:t xml:space="preserve"> of times she hit the wall (lives/hits).</w:t>
+        <w:t xml:space="preserve"> of times she hit the wall</w:t>
+      </w:r>
+      <w:r>
+        <w:rPr>
+          <w:rFonts w:ascii="Calibri" w:hAnsi="Calibri" w:cs="Calibri"/>
+        </w:rPr>
+        <w:t>/ground</w:t>
+      </w:r>
+      <w:r>
+        <w:rPr>
+          <w:rFonts w:ascii="Calibri" w:hAnsi="Calibri" w:cs="Calibri"/>
+        </w:rPr>
+        <w:t xml:space="preserve"> (lives).</w:t>
       </w:r>
     </w:p>
     <w:p>
@@ -937,7 +2100,7 @@
           <w:ilvl w:val="1"/>
           <w:numId w:val="22"/>
         </w:numPr>
-        <w:spacing w:after="0"/>
+        <w:spacing w:after="0" w:line="276" w:lineRule="auto"/>
         <w:ind w:left="567" w:firstLine="0"/>
         <w:rPr>
           <w:rFonts w:ascii="Calibri" w:hAnsi="Calibri" w:cs="Calibri"/>
@@ -949,7 +2112,7 @@
           <w:b/>
           <w:iCs/>
         </w:rPr>
-        <w:t>Hits</w:t>
+        <w:t>Lives</w:t>
       </w:r>
       <w:r>
         <w:rPr>
@@ -962,18 +2125,29 @@
         <w:rPr>
           <w:rFonts w:ascii="Calibri" w:hAnsi="Calibri" w:cs="Calibri"/>
         </w:rPr>
-        <w:t xml:space="preserve"> adds one to the amount of times wall or ground was hit</w:t>
-      </w:r>
-    </w:p>
-    <w:p>
-      <w:pPr>
-        <w:keepLines/>
-        <w:numPr>
-          <w:ilvl w:val="1"/>
-          <w:numId w:val="22"/>
-        </w:numPr>
-        <w:spacing w:after="0" w:line="276" w:lineRule="auto"/>
-        <w:ind w:left="567" w:firstLine="0"/>
+        <w:t xml:space="preserve"> shows how many lives are left; the amount can be increased by collecting proper bonus objects</w:t>
+      </w:r>
+      <w:r>
+        <w:rPr>
+          <w:rFonts w:ascii="Calibri" w:hAnsi="Calibri" w:cs="Calibri"/>
+        </w:rPr>
+        <w:t xml:space="preserve"> (starting live 1, max lives 5)</w:t>
+      </w:r>
+    </w:p>
+    <w:p>
+      <w:pPr>
+        <w:pStyle w:val="Heading6"/>
+      </w:pPr>
+      <w:bookmarkStart w:id="14" w:name="core-game-mechanic-4"/>
+      <w:bookmarkStart w:id="15" w:name="_Toc96292729"/>
+      <w:r>
+        <w:t>Core Game Mechanic #4</w:t>
+      </w:r>
+      <w:bookmarkEnd w:id="14"/>
+      <w:bookmarkEnd w:id="15"/>
+    </w:p>
+    <w:p>
+      <w:pPr>
         <w:rPr>
           <w:rFonts w:ascii="Calibri" w:hAnsi="Calibri" w:cs="Calibri"/>
         </w:rPr>
@@ -982,41 +2156,70 @@
         <w:rPr>
           <w:rFonts w:ascii="Calibri" w:hAnsi="Calibri" w:cs="Calibri"/>
           <w:b/>
-          <w:iCs/>
-        </w:rPr>
-        <w:t>L</w:t>
+        </w:rPr>
+        <w:t>Details:</w:t>
+      </w:r>
+      <w:r>
+        <w:rPr>
+          <w:rFonts w:ascii="Calibri" w:hAnsi="Calibri" w:cs="Calibri"/>
+        </w:rPr>
+        <w:t xml:space="preserve"> Walls</w:t>
+      </w:r>
+      <w:r>
+        <w:rPr>
+          <w:rFonts w:ascii="Calibri" w:hAnsi="Calibri" w:cs="Calibri"/>
+        </w:rPr>
+        <w:br/>
       </w:r>
       <w:r>
         <w:rPr>
           <w:rFonts w:ascii="Calibri" w:hAnsi="Calibri" w:cs="Calibri"/>
           <w:b/>
-          <w:iCs/>
-        </w:rPr>
-        <w:t>ives</w:t>
-      </w:r>
-      <w:r>
-        <w:rPr>
-          <w:rFonts w:ascii="Calibri" w:hAnsi="Calibri" w:cs="Calibri"/>
-          <w:i/>
-        </w:rPr>
-        <w:t>:</w:t>
-      </w:r>
-      <w:r>
-        <w:rPr>
-          <w:rFonts w:ascii="Calibri" w:hAnsi="Calibri" w:cs="Calibri"/>
-        </w:rPr>
-        <w:t xml:space="preserve"> shows how many lives are left; the amount can be increased by collecting proper bonus objects</w:t>
+        </w:rPr>
+        <w:t>How it works:</w:t>
+      </w:r>
+      <w:r>
+        <w:rPr>
+          <w:rFonts w:ascii="Calibri" w:hAnsi="Calibri" w:cs="Calibri"/>
+        </w:rPr>
+        <w:t xml:space="preserve"> Main objective is to avoid flying into the walls or ground. Walls are generated randomly, at random height level. Each wall is different to the previous one. As the player increases score count, random wall frequency is increased which </w:t>
+      </w:r>
+      <w:r>
+        <w:rPr>
+          <w:rFonts w:ascii="Calibri" w:hAnsi="Calibri" w:cs="Calibri"/>
+        </w:rPr>
+        <w:t>makes the</w:t>
+      </w:r>
+      <w:r>
+        <w:rPr>
+          <w:rFonts w:ascii="Calibri" w:hAnsi="Calibri" w:cs="Calibri"/>
+        </w:rPr>
+        <w:t xml:space="preserve"> game </w:t>
+      </w:r>
+      <w:r>
+        <w:rPr>
+          <w:rFonts w:ascii="Calibri" w:hAnsi="Calibri" w:cs="Calibri"/>
+        </w:rPr>
+        <w:t xml:space="preserve">more </w:t>
+      </w:r>
+      <w:r>
+        <w:rPr>
+          <w:rFonts w:ascii="Calibri" w:hAnsi="Calibri" w:cs="Calibri"/>
+        </w:rPr>
+        <w:t>difficult.</w:t>
       </w:r>
     </w:p>
     <w:p>
       <w:pPr>
         <w:pStyle w:val="Heading6"/>
       </w:pPr>
-      <w:bookmarkStart w:id="8" w:name="core-game-mechanic-4"/>
-      <w:r>
-        <w:t>Core Game Mechanic #4</w:t>
-      </w:r>
-      <w:bookmarkEnd w:id="8"/>
+      <w:bookmarkStart w:id="16" w:name="core-game-mechanic-5"/>
+      <w:bookmarkStart w:id="17" w:name="_Toc96292730"/>
+      <w:r>
+        <w:t>Core Game Mechanic #5</w:t>
+      </w:r>
+      <w:bookmarkEnd w:id="16"/>
+      <w:bookmarkEnd w:id="17"/>
     </w:p>
     <w:p>
       <w:pPr>
@@ -1035,7 +2238,7 @@
         <w:rPr>
           <w:rFonts w:ascii="Calibri" w:hAnsi="Calibri" w:cs="Calibri"/>
         </w:rPr>
-        <w:t xml:space="preserve"> Walls</w:t>
+        <w:t xml:space="preserve"> Bonus level</w:t>
       </w:r>
       <w:r>
         <w:rPr>
@@ -1054,30 +2257,20 @@
         <w:rPr>
           <w:rFonts w:ascii="Calibri" w:hAnsi="Calibri" w:cs="Calibri"/>
         </w:rPr>
-        <w:t xml:space="preserve"> </w:t>
-      </w:r>
-      <w:r>
-        <w:rPr>
-          <w:rFonts w:ascii="Calibri" w:hAnsi="Calibri" w:cs="Calibri"/>
-        </w:rPr>
-        <w:t>Main objective is to avoid flying into the walls or ground. Walls are generated randomly, at random height level. Each wall is different to the previous one. As the player increases score count, random wall frequency is increased which increases game diffi</w:t>
-      </w:r>
-      <w:r>
-        <w:rPr>
-          <w:rFonts w:ascii="Calibri" w:hAnsi="Calibri" w:cs="Calibri"/>
-        </w:rPr>
-        <w:t>culty.</w:t>
+        <w:t xml:space="preserve"> During the game, player can observe objects that can be collected for extra lives/points, there are also bonus levels that will significantly increase score. Extra objects add relevant points and have appropriate sounds to inform user of successful pick-up. </w:t>
       </w:r>
     </w:p>
     <w:p>
       <w:pPr>
         <w:pStyle w:val="Heading6"/>
       </w:pPr>
-      <w:bookmarkStart w:id="9" w:name="core-game-mechanic-5"/>
-      <w:r>
-        <w:t>Core Game Mechanic #5</w:t>
-      </w:r>
-      <w:bookmarkEnd w:id="9"/>
+      <w:bookmarkStart w:id="18" w:name="core-game-mechanic-6"/>
+      <w:bookmarkStart w:id="19" w:name="_Toc96292731"/>
+      <w:r>
+        <w:t>Core Game Mechanic #6</w:t>
+      </w:r>
+      <w:bookmarkEnd w:id="18"/>
+      <w:bookmarkEnd w:id="19"/>
     </w:p>
     <w:p>
       <w:pPr>
@@ -1096,7 +2289,7 @@
         <w:rPr>
           <w:rFonts w:ascii="Calibri" w:hAnsi="Calibri" w:cs="Calibri"/>
         </w:rPr>
-        <w:t xml:space="preserve"> Bonus level</w:t>
+        <w:t xml:space="preserve"> Damaging bonus level</w:t>
       </w:r>
       <w:r>
         <w:rPr>
@@ -1115,24 +2308,44 @@
         <w:rPr>
           <w:rFonts w:ascii="Calibri" w:hAnsi="Calibri" w:cs="Calibri"/>
         </w:rPr>
-        <w:t xml:space="preserve"> During the game, player can observe objects that can be collected for extra lives/points, there are also bonus levels that will significantly increase score. Extra objects add relevant points </w:t>
-      </w:r>
-      <w:r>
-        <w:rPr>
-          <w:rFonts w:ascii="Calibri" w:hAnsi="Calibri" w:cs="Calibri"/>
-        </w:rPr>
-        <w:t>and have appropriate sounds to inform user of successful pick-up. Bonus level moves Lilly to different room where the player has opportunity to increase their score.</w:t>
+        <w:t xml:space="preserve"> If the player does not pay attention to additional objects, (s)he can fly into a bonus level that could be significantly damaging. It will consist of enemy bird waves that appear every few seconds. Enemies will appear from top, bottom and right - some of them can shoot. If Flying Lilly is hit, it reduces notable </w:t>
+      </w:r>
+      <w:r>
+        <w:rPr>
+          <w:rFonts w:ascii="Calibri" w:hAnsi="Calibri" w:cs="Calibri"/>
+        </w:rPr>
+        <w:t>number</w:t>
+      </w:r>
+      <w:r>
+        <w:rPr>
+          <w:rFonts w:ascii="Calibri" w:hAnsi="Calibri" w:cs="Calibri"/>
+        </w:rPr>
+        <w:t xml:space="preserve"> of points (do not worry, you do not loose lives, unless your score reaches 0!). Once the player survives enemy bird raid, the game objective goes back to </w:t>
+      </w:r>
+      <w:r>
+        <w:rPr>
+          <w:rFonts w:ascii="Calibri" w:hAnsi="Calibri" w:cs="Calibri"/>
+        </w:rPr>
+        <w:t>normal,</w:t>
+      </w:r>
+      <w:r>
+        <w:rPr>
+          <w:rFonts w:ascii="Calibri" w:hAnsi="Calibri" w:cs="Calibri"/>
+        </w:rPr>
+        <w:t xml:space="preserve"> and walls must be avoided again.</w:t>
       </w:r>
     </w:p>
     <w:p>
       <w:pPr>
         <w:pStyle w:val="Heading6"/>
       </w:pPr>
-      <w:bookmarkStart w:id="10" w:name="core-game-mechanic-6"/>
-      <w:r>
-        <w:t>Core Game Mechanic #6</w:t>
-      </w:r>
-      <w:bookmarkEnd w:id="10"/>
+      <w:bookmarkStart w:id="20" w:name="core-game-mechanic-7"/>
+      <w:bookmarkStart w:id="21" w:name="_Toc96292732"/>
+      <w:r>
+        <w:t>Core Game Mechanic #7</w:t>
+      </w:r>
+      <w:bookmarkEnd w:id="20"/>
+      <w:bookmarkEnd w:id="21"/>
     </w:p>
     <w:p>
       <w:pPr>
@@ -1151,7 +2364,7 @@
         <w:rPr>
           <w:rFonts w:ascii="Calibri" w:hAnsi="Calibri" w:cs="Calibri"/>
         </w:rPr>
-        <w:t xml:space="preserve"> Damaging bonus level</w:t>
+        <w:t xml:space="preserve"> Motion illusion</w:t>
       </w:r>
       <w:r>
         <w:rPr>
@@ -1170,98 +2383,7 @@
         <w:rPr>
           <w:rFonts w:ascii="Calibri" w:hAnsi="Calibri" w:cs="Calibri"/>
         </w:rPr>
-        <w:t xml:space="preserve"> If the player does not p</w:t>
-      </w:r>
-      <w:r>
-        <w:rPr>
-          <w:rFonts w:ascii="Calibri" w:hAnsi="Calibri" w:cs="Calibri"/>
-        </w:rPr>
-        <w:t>ay attention to additional objects, (s)he can fly into a bonus level that could be significantly damaging. It will consist of enemy bird waves that appear every few seconds. Enemies will appear from top, bottom and right - some of them can shoot. If Flying</w:t>
-      </w:r>
-      <w:r>
-        <w:rPr>
-          <w:rFonts w:ascii="Calibri" w:hAnsi="Calibri" w:cs="Calibri"/>
-        </w:rPr>
-        <w:t xml:space="preserve"> Lilly is hit, it reduces notable </w:t>
-      </w:r>
-      <w:r>
-        <w:rPr>
-          <w:rFonts w:ascii="Calibri" w:hAnsi="Calibri" w:cs="Calibri"/>
-        </w:rPr>
-        <w:t>number</w:t>
-      </w:r>
-      <w:r>
-        <w:rPr>
-          <w:rFonts w:ascii="Calibri" w:hAnsi="Calibri" w:cs="Calibri"/>
-        </w:rPr>
-        <w:t xml:space="preserve"> of points (do not worry, you do not loose lives, unless your score reaches 0!). Once the player survives enemy bird raid, the game objective goes back to </w:t>
-      </w:r>
-      <w:r>
-        <w:rPr>
-          <w:rFonts w:ascii="Calibri" w:hAnsi="Calibri" w:cs="Calibri"/>
-        </w:rPr>
-        <w:t>normal,</w:t>
-      </w:r>
-      <w:r>
-        <w:rPr>
-          <w:rFonts w:ascii="Calibri" w:hAnsi="Calibri" w:cs="Calibri"/>
-        </w:rPr>
-        <w:t xml:space="preserve"> and walls must be avoided again.</w:t>
-      </w:r>
-    </w:p>
-    <w:p>
-      <w:pPr>
-        <w:pStyle w:val="Heading6"/>
-      </w:pPr>
-      <w:bookmarkStart w:id="11" w:name="core-game-mechanic-7"/>
-      <w:r>
-        <w:t>Core Game Mechanic #7</w:t>
-      </w:r>
-      <w:bookmarkEnd w:id="11"/>
-    </w:p>
-    <w:p>
-      <w:pPr>
-        <w:rPr>
-          <w:rFonts w:ascii="Calibri" w:hAnsi="Calibri" w:cs="Calibri"/>
-        </w:rPr>
-      </w:pPr>
-      <w:r>
-        <w:rPr>
-          <w:rFonts w:ascii="Calibri" w:hAnsi="Calibri" w:cs="Calibri"/>
-          <w:b/>
-        </w:rPr>
-        <w:t>Details:</w:t>
-      </w:r>
-      <w:r>
-        <w:rPr>
-          <w:rFonts w:ascii="Calibri" w:hAnsi="Calibri" w:cs="Calibri"/>
-        </w:rPr>
-        <w:t xml:space="preserve"> Motion illusion</w:t>
-      </w:r>
-      <w:r>
-        <w:rPr>
-          <w:rFonts w:ascii="Calibri" w:hAnsi="Calibri" w:cs="Calibri"/>
-        </w:rPr>
-        <w:br/>
-      </w:r>
-      <w:r>
-        <w:rPr>
-          <w:rFonts w:ascii="Calibri" w:hAnsi="Calibri" w:cs="Calibri"/>
-          <w:b/>
-        </w:rPr>
-        <w:t>How it works:</w:t>
-      </w:r>
-      <w:r>
-        <w:rPr>
-          <w:rFonts w:ascii="Calibri" w:hAnsi="Calibri" w:cs="Calibri"/>
-        </w:rPr>
-        <w:t xml:space="preserve"> </w:t>
-      </w:r>
-      <w:r>
-        <w:rPr>
-          <w:rFonts w:ascii="Calibri" w:hAnsi="Calibri" w:cs="Calibri"/>
-        </w:rPr>
-        <w:t xml:space="preserve">Player has the illusion of moving background. The background in the room has horizontal speed that will create </w:t>
+        <w:t xml:space="preserve"> Player has the illusion of moving background. The background in the room has horizontal speed that will create </w:t>
       </w:r>
       <w:r>
         <w:rPr>
@@ -1273,13 +2395,7 @@
         <w:rPr>
           <w:rFonts w:ascii="Calibri" w:hAnsi="Calibri" w:cs="Calibri"/>
         </w:rPr>
-        <w:t>. As the ground object moves 24px to the left, it reappears 24px to the right, giving motion effect as well. That is achieved by har</w:t>
-      </w:r>
-      <w:r>
-        <w:rPr>
-          <w:rFonts w:ascii="Calibri" w:hAnsi="Calibri" w:cs="Calibri"/>
-        </w:rPr>
-        <w:t>d-coded if-statement in the step event. The ground also has horizontal speed.</w:t>
+        <w:t>. As the ground object moves 24px to the left, it reappears 24px to the right, giving motion effect as well. That is achieved by hard-coded if-statement in the step event. The ground also has horizontal speed.</w:t>
       </w:r>
     </w:p>
     <w:p>
@@ -1293,7 +2409,7 @@
           <w:szCs w:val="32"/>
         </w:rPr>
       </w:pPr>
-      <w:bookmarkStart w:id="12" w:name="game-elements"/>
+      <w:bookmarkStart w:id="22" w:name="game-elements"/>
       <w:r>
         <w:rPr>
           <w:rFonts w:ascii="Calibri" w:hAnsi="Calibri" w:cs="Calibri"/>
@@ -1308,6 +2424,7 @@
           <w:rFonts w:ascii="Calibri" w:hAnsi="Calibri" w:cs="Calibri"/>
         </w:rPr>
       </w:pPr>
+      <w:bookmarkStart w:id="23" w:name="_Toc96292733"/>
       <w:r>
         <w:rPr>
           <w:rFonts w:ascii="Calibri" w:hAnsi="Calibri" w:cs="Calibri"/>
@@ -1315,13 +2432,14 @@
         <w:lastRenderedPageBreak/>
         <w:t>Game elements</w:t>
       </w:r>
-      <w:bookmarkEnd w:id="12"/>
+      <w:bookmarkEnd w:id="22"/>
+      <w:bookmarkEnd w:id="23"/>
     </w:p>
     <w:p>
       <w:pPr>
         <w:pStyle w:val="BodyText"/>
       </w:pPr>
-      <w:bookmarkStart w:id="13" w:name="characters"/>
+      <w:bookmarkStart w:id="24" w:name="characters"/>
       <w:r>
         <w:rPr>
           <w:rFonts w:ascii="Segoe UI Emoji" w:hAnsi="Segoe UI Emoji" w:cs="Segoe UI Emoji"/>
@@ -1334,7 +2452,7 @@
       <w:r>
         <w:t>Characters</w:t>
       </w:r>
-      <w:bookmarkEnd w:id="13"/>
+      <w:bookmarkEnd w:id="24"/>
     </w:p>
     <w:p>
       <w:pPr>
@@ -1353,20 +2471,38 @@
         <w:rPr>
           <w:rFonts w:ascii="Calibri" w:hAnsi="Calibri" w:cs="Calibri"/>
         </w:rPr>
-        <w:t xml:space="preserve"> - main character controlled by the player. Lilly's main objective is to fly through gaps between walls and reach as highest score as poss</w:t>
-      </w:r>
-      <w:r>
-        <w:rPr>
-          <w:rFonts w:ascii="Calibri" w:hAnsi="Calibri" w:cs="Calibri"/>
-        </w:rPr>
-        <w:t>ible.</w:t>
+        <w:t xml:space="preserve"> - main character controlled by the player. Lilly's main objective is to fly through gaps between walls and reach </w:t>
+      </w:r>
+      <w:r>
+        <w:rPr>
+          <w:rFonts w:ascii="Calibri" w:hAnsi="Calibri" w:cs="Calibri"/>
+        </w:rPr>
+        <w:t>the</w:t>
+      </w:r>
+      <w:r>
+        <w:rPr>
+          <w:rFonts w:ascii="Calibri" w:hAnsi="Calibri" w:cs="Calibri"/>
+        </w:rPr>
+        <w:t xml:space="preserve"> highest score</w:t>
+      </w:r>
+      <w:r>
+        <w:rPr>
+          <w:rFonts w:ascii="Calibri" w:hAnsi="Calibri" w:cs="Calibri"/>
+        </w:rPr>
+        <w:t xml:space="preserve"> </w:t>
+      </w:r>
+      <w:r>
+        <w:rPr>
+          <w:rFonts w:ascii="Calibri" w:hAnsi="Calibri" w:cs="Calibri"/>
+        </w:rPr>
+        <w:t>possible.</w:t>
       </w:r>
     </w:p>
     <w:p>
       <w:pPr>
         <w:pStyle w:val="BodyText"/>
       </w:pPr>
-      <w:bookmarkStart w:id="14" w:name="locations"/>
+      <w:bookmarkStart w:id="25" w:name="locations"/>
       <w:r>
         <w:rPr>
           <w:rFonts w:ascii="Segoe UI Emoji" w:hAnsi="Segoe UI Emoji" w:cs="Segoe UI Emoji"/>
@@ -1374,15 +2510,12 @@
         <w:t>🗺</w:t>
       </w:r>
       <w:r>
-        <w:t>️</w:t>
-      </w:r>
-      <w:r>
-        <w:t xml:space="preserve"> </w:t>
+        <w:t xml:space="preserve">️ </w:t>
       </w:r>
       <w:r>
         <w:t>Locations</w:t>
       </w:r>
-      <w:bookmarkEnd w:id="14"/>
+      <w:bookmarkEnd w:id="25"/>
     </w:p>
     <w:p>
       <w:pPr>
@@ -1410,7 +2543,7 @@
       <w:pPr>
         <w:pStyle w:val="BodyText"/>
       </w:pPr>
-      <w:bookmarkStart w:id="15" w:name="levels-missions"/>
+      <w:bookmarkStart w:id="26" w:name="levels-missions"/>
       <w:r>
         <w:rPr>
           <w:rFonts w:ascii="Segoe UI Emoji" w:hAnsi="Segoe UI Emoji" w:cs="Segoe UI Emoji"/>
@@ -1418,15 +2551,12 @@
         <w:t>🏆</w:t>
       </w:r>
       <w:r>
-        <w:t>️</w:t>
-      </w:r>
-      <w:r>
-        <w:t xml:space="preserve"> </w:t>
+        <w:t xml:space="preserve">️ </w:t>
       </w:r>
       <w:r>
         <w:t>Levels / missions</w:t>
       </w:r>
-      <w:bookmarkEnd w:id="15"/>
+      <w:bookmarkEnd w:id="26"/>
     </w:p>
     <w:p>
       <w:pPr>
@@ -1491,27 +2621,41 @@
           <w:rFonts w:ascii="Calibri" w:hAnsi="Calibri" w:cs="Calibri"/>
           <w:b/>
         </w:rPr>
-        <w:t xml:space="preserve">Damaging </w:t>
-      </w:r>
+        <w:t xml:space="preserve">Damaging bonus </w:t>
+      </w:r>
+      <w:proofErr w:type="gramStart"/>
       <w:r>
         <w:rPr>
           <w:rFonts w:ascii="Calibri" w:hAnsi="Calibri" w:cs="Calibri"/>
           <w:b/>
         </w:rPr>
-        <w:t>bonus level:</w:t>
-      </w:r>
-      <w:r>
-        <w:rPr>
-          <w:rFonts w:ascii="Calibri" w:hAnsi="Calibri" w:cs="Calibri"/>
-        </w:rPr>
-        <w:t xml:space="preserve"> include incoming enemy bird raid. Some of the birds can shoot, be careful as every hit decreases significant amount of points and once you hit 0, you will start loosing lives.</w:t>
+        <w:t>level:</w:t>
+      </w:r>
+      <w:proofErr w:type="gramEnd"/>
+      <w:r>
+        <w:rPr>
+          <w:rFonts w:ascii="Calibri" w:hAnsi="Calibri" w:cs="Calibri"/>
+        </w:rPr>
+        <w:t xml:space="preserve"> include</w:t>
+      </w:r>
+      <w:r>
+        <w:rPr>
+          <w:rFonts w:ascii="Calibri" w:hAnsi="Calibri" w:cs="Calibri"/>
+        </w:rPr>
+        <w:t>s</w:t>
+      </w:r>
+      <w:r>
+        <w:rPr>
+          <w:rFonts w:ascii="Calibri" w:hAnsi="Calibri" w:cs="Calibri"/>
+        </w:rPr>
+        <w:t xml:space="preserve"> incoming enemy bird raid. Some of the birds can shoot, be careful as every hit decreases significant amount of points and once you hit 0, you will start loosing lives.</w:t>
       </w:r>
     </w:p>
     <w:p>
       <w:pPr>
         <w:pStyle w:val="BodyText"/>
       </w:pPr>
-      <w:bookmarkStart w:id="16" w:name="objects"/>
+      <w:bookmarkStart w:id="27" w:name="objects"/>
       <w:r>
         <w:rPr>
           <w:rFonts w:ascii="Segoe UI Emoji" w:hAnsi="Segoe UI Emoji" w:cs="Segoe UI Emoji"/>
@@ -1519,15 +2663,12 @@
         <w:t>📦</w:t>
       </w:r>
       <w:r>
-        <w:t>️</w:t>
-      </w:r>
-      <w:r>
-        <w:t xml:space="preserve"> </w:t>
+        <w:t xml:space="preserve">️ </w:t>
       </w:r>
       <w:r>
         <w:t>Objects</w:t>
       </w:r>
-      <w:bookmarkEnd w:id="16"/>
+      <w:bookmarkEnd w:id="27"/>
     </w:p>
     <w:p>
       <w:pPr>
@@ -1544,7 +2685,7 @@
         <w:rPr>
           <w:rFonts w:ascii="Calibri" w:hAnsi="Calibri" w:cs="Calibri"/>
         </w:rPr>
-        <w:t>Bonus level portal</w:t>
+        <w:t>Bonus level</w:t>
       </w:r>
     </w:p>
     <w:p>
@@ -1562,7 +2703,7 @@
         <w:rPr>
           <w:rFonts w:ascii="Calibri" w:hAnsi="Calibri" w:cs="Calibri"/>
         </w:rPr>
-        <w:t>Damaging bonus level portal</w:t>
+        <w:t>Damaging bonus level</w:t>
       </w:r>
     </w:p>
     <w:p>
@@ -1680,20 +2821,22 @@
           <w:rFonts w:ascii="Calibri" w:hAnsi="Calibri" w:cs="Calibri"/>
         </w:rPr>
       </w:pPr>
-      <w:bookmarkStart w:id="17" w:name="assets"/>
+      <w:bookmarkStart w:id="28" w:name="assets"/>
+      <w:bookmarkStart w:id="29" w:name="_Toc96292734"/>
       <w:r>
         <w:rPr>
           <w:rFonts w:ascii="Calibri" w:hAnsi="Calibri" w:cs="Calibri"/>
         </w:rPr>
         <w:t>Assets</w:t>
       </w:r>
-      <w:bookmarkEnd w:id="17"/>
+      <w:bookmarkEnd w:id="28"/>
+      <w:bookmarkEnd w:id="29"/>
     </w:p>
     <w:p>
       <w:pPr>
         <w:pStyle w:val="BodyText"/>
       </w:pPr>
-      <w:bookmarkStart w:id="18" w:name="art"/>
+      <w:bookmarkStart w:id="30" w:name="art"/>
       <w:r>
         <w:rPr>
           <w:rFonts w:ascii="Segoe UI Emoji" w:hAnsi="Segoe UI Emoji" w:cs="Segoe UI Emoji"/>
@@ -1703,7 +2846,10 @@
       <w:r>
         <w:t xml:space="preserve"> Art</w:t>
       </w:r>
-      <w:bookmarkEnd w:id="18"/>
+      <w:bookmarkEnd w:id="30"/>
+      <w:r>
+        <w:t xml:space="preserve"> (backgrounds)</w:t>
+      </w:r>
     </w:p>
     <w:p>
       <w:pPr>
@@ -1720,7 +2866,7 @@
         <w:rPr>
           <w:rFonts w:ascii="Calibri" w:hAnsi="Calibri" w:cs="Calibri"/>
         </w:rPr>
-        <w:t>Main Menu background</w:t>
+        <w:t xml:space="preserve">Main Menu </w:t>
       </w:r>
     </w:p>
     <w:p>
@@ -1738,7 +2884,7 @@
         <w:rPr>
           <w:rFonts w:ascii="Calibri" w:hAnsi="Calibri" w:cs="Calibri"/>
         </w:rPr>
-        <w:t>Forgotten Town background</w:t>
+        <w:t xml:space="preserve">Forgotten Town </w:t>
       </w:r>
     </w:p>
     <w:p>
@@ -1756,7 +2902,7 @@
         <w:rPr>
           <w:rFonts w:ascii="Calibri" w:hAnsi="Calibri" w:cs="Calibri"/>
         </w:rPr>
-        <w:t>Bonus Level background</w:t>
+        <w:t>Bonus Level</w:t>
       </w:r>
     </w:p>
     <w:p>
@@ -1774,7 +2920,25 @@
         <w:rPr>
           <w:rFonts w:ascii="Calibri" w:hAnsi="Calibri" w:cs="Calibri"/>
         </w:rPr>
-        <w:t>End Game background</w:t>
+        <w:t>Damaging Bonus Level</w:t>
+      </w:r>
+    </w:p>
+    <w:p>
+      <w:pPr>
+        <w:numPr>
+          <w:ilvl w:val="0"/>
+          <w:numId w:val="15"/>
+        </w:numPr>
+        <w:spacing w:after="0"/>
+        <w:rPr>
+          <w:rFonts w:ascii="Calibri" w:hAnsi="Calibri" w:cs="Calibri"/>
+        </w:rPr>
+      </w:pPr>
+      <w:r>
+        <w:rPr>
+          <w:rFonts w:ascii="Calibri" w:hAnsi="Calibri" w:cs="Calibri"/>
+        </w:rPr>
+        <w:t xml:space="preserve">End Game </w:t>
       </w:r>
     </w:p>
     <w:p>
@@ -1783,7 +2947,7 @@
           <w:rFonts w:ascii="Segoe UI Emoji" w:hAnsi="Segoe UI Emoji" w:cs="Segoe UI Emoji"/>
         </w:rPr>
       </w:pPr>
-      <w:bookmarkStart w:id="19" w:name="sound"/>
+      <w:bookmarkStart w:id="31" w:name="sound"/>
       <w:r>
         <w:rPr>
           <w:rFonts w:ascii="Segoe UI Emoji" w:hAnsi="Segoe UI Emoji" w:cs="Segoe UI Emoji"/>
@@ -1805,7 +2969,7 @@
       <w:r>
         <w:t xml:space="preserve"> Sound</w:t>
       </w:r>
-      <w:bookmarkEnd w:id="19"/>
+      <w:bookmarkEnd w:id="31"/>
     </w:p>
     <w:p>
       <w:pPr>
@@ -1822,7 +2986,7 @@
         <w:rPr>
           <w:rFonts w:ascii="Calibri" w:hAnsi="Calibri" w:cs="Calibri"/>
         </w:rPr>
-        <w:t>Bonus Level sound</w:t>
+        <w:t xml:space="preserve">Bonus Level </w:t>
       </w:r>
     </w:p>
     <w:p>
@@ -1840,7 +3004,7 @@
         <w:rPr>
           <w:rFonts w:ascii="Calibri" w:hAnsi="Calibri" w:cs="Calibri"/>
         </w:rPr>
-        <w:t>Harmful Bonus Level sound</w:t>
+        <w:t xml:space="preserve">Harmful Bonus Level </w:t>
       </w:r>
     </w:p>
     <w:p>
@@ -1858,7 +3022,7 @@
         <w:rPr>
           <w:rFonts w:ascii="Calibri" w:hAnsi="Calibri" w:cs="Calibri"/>
         </w:rPr>
-        <w:t>Main background sound</w:t>
+        <w:t xml:space="preserve">Main background </w:t>
       </w:r>
     </w:p>
     <w:p>
@@ -1876,13 +3040,7 @@
         <w:rPr>
           <w:rFonts w:ascii="Calibri" w:hAnsi="Calibri" w:cs="Calibri"/>
         </w:rPr>
-        <w:t xml:space="preserve">Lilly </w:t>
-      </w:r>
-      <w:r>
-        <w:rPr>
-          <w:rFonts w:ascii="Calibri" w:hAnsi="Calibri" w:cs="Calibri"/>
-        </w:rPr>
-        <w:t>Pick Up sound</w:t>
+        <w:t xml:space="preserve">Lilly Pick Up </w:t>
       </w:r>
     </w:p>
     <w:p>
@@ -1900,7 +3058,7 @@
         <w:rPr>
           <w:rFonts w:ascii="Calibri" w:hAnsi="Calibri" w:cs="Calibri"/>
         </w:rPr>
-        <w:t>Lilly Dead sound</w:t>
+        <w:t xml:space="preserve">Lilly Dead </w:t>
       </w:r>
     </w:p>
     <w:p>
@@ -1918,7 +3076,7 @@
         <w:rPr>
           <w:rFonts w:ascii="Calibri" w:hAnsi="Calibri" w:cs="Calibri"/>
         </w:rPr>
-        <w:t>Lilly Hits Wall/Ground sound</w:t>
+        <w:t xml:space="preserve">Lilly Hits Wall/Ground </w:t>
       </w:r>
     </w:p>
     <w:p>
@@ -1936,7 +3094,7 @@
         <w:rPr>
           <w:rFonts w:ascii="Calibri" w:hAnsi="Calibri" w:cs="Calibri"/>
         </w:rPr>
-        <w:t>Lilly Lost Point sound</w:t>
+        <w:t xml:space="preserve">Lilly Lost Point </w:t>
       </w:r>
     </w:p>
     <w:p>
@@ -1954,7 +3112,7 @@
         <w:rPr>
           <w:rFonts w:ascii="Calibri" w:hAnsi="Calibri" w:cs="Calibri"/>
         </w:rPr>
-        <w:t>Lilly Score sound (once reached round amount to indicate bonus animation of changing colour)</w:t>
+        <w:t>Lilly Score (once reached round amount to indicate bonus animation of changing colour)</w:t>
       </w:r>
     </w:p>
     <w:p>
@@ -1972,7 +3130,7 @@
         <w:rPr>
           <w:rFonts w:ascii="Calibri" w:hAnsi="Calibri" w:cs="Calibri"/>
         </w:rPr>
-        <w:t>Enemy Bird Raid sound</w:t>
+        <w:t xml:space="preserve">Enemy Bird Raid </w:t>
       </w:r>
     </w:p>
     <w:p>
@@ -1987,7 +3145,7 @@
       <w:pPr>
         <w:pStyle w:val="BodyText"/>
       </w:pPr>
-      <w:bookmarkStart w:id="20" w:name="animation"/>
+      <w:bookmarkStart w:id="32" w:name="animation"/>
       <w:r>
         <w:rPr>
           <w:rFonts w:ascii="Segoe UI Emoji" w:hAnsi="Segoe UI Emoji" w:cs="Segoe UI Emoji"/>
@@ -2003,7 +3161,7 @@
       <w:r>
         <w:t xml:space="preserve"> Animation</w:t>
       </w:r>
-      <w:bookmarkEnd w:id="20"/>
+      <w:bookmarkEnd w:id="32"/>
     </w:p>
     <w:p>
       <w:pPr>
@@ -2012,14 +3170,16 @@
           <w:rFonts w:ascii="Calibri" w:hAnsi="Calibri" w:cs="Calibri"/>
         </w:rPr>
       </w:pPr>
-      <w:bookmarkStart w:id="21" w:name="lilly"/>
+      <w:bookmarkStart w:id="33" w:name="lilly"/>
+      <w:bookmarkStart w:id="34" w:name="_Toc96292735"/>
       <w:r>
         <w:rPr>
           <w:rFonts w:ascii="Calibri" w:hAnsi="Calibri" w:cs="Calibri"/>
         </w:rPr>
         <w:t>Lilly</w:t>
       </w:r>
-      <w:bookmarkEnd w:id="21"/>
+      <w:bookmarkEnd w:id="33"/>
+      <w:bookmarkEnd w:id="34"/>
     </w:p>
     <w:p>
       <w:pPr>
@@ -2043,13 +3203,7 @@
         <w:rPr>
           <w:rFonts w:ascii="Calibri" w:hAnsi="Calibri" w:cs="Calibri"/>
         </w:rPr>
-        <w:t xml:space="preserve"> consists of 9 subimages in s</w:t>
-      </w:r>
-      <w:r>
-        <w:rPr>
-          <w:rFonts w:ascii="Calibri" w:hAnsi="Calibri" w:cs="Calibri"/>
-        </w:rPr>
-        <w:t>tanding sprite</w:t>
+        <w:t xml:space="preserve"> consists of 9 subimages in standing sprite</w:t>
       </w:r>
     </w:p>
     <w:p>
@@ -2084,14 +3238,16 @@
           <w:rFonts w:ascii="Calibri" w:hAnsi="Calibri" w:cs="Calibri"/>
         </w:rPr>
       </w:pPr>
-      <w:bookmarkStart w:id="22" w:name="enemy-birds"/>
+      <w:bookmarkStart w:id="35" w:name="enemy-birds"/>
+      <w:bookmarkStart w:id="36" w:name="_Toc96292736"/>
       <w:r>
         <w:rPr>
           <w:rFonts w:ascii="Calibri" w:hAnsi="Calibri" w:cs="Calibri"/>
         </w:rPr>
         <w:t>Enemy Birds</w:t>
       </w:r>
-      <w:bookmarkEnd w:id="22"/>
+      <w:bookmarkEnd w:id="35"/>
+      <w:bookmarkEnd w:id="36"/>
     </w:p>
     <w:p>
       <w:pPr>
@@ -2144,6 +3300,8 @@
       </w:r>
     </w:p>
     <w:sectPr>
+      <w:footerReference w:type="default" r:id="rId11"/>
+      <w:footerReference w:type="first" r:id="rId12"/>
       <w:pgSz w:w="12240" w:h="15840"/>
       <w:pgMar w:top="1417" w:right="1417" w:bottom="1417" w:left="1417" w:header="720" w:footer="720" w:gutter="0"/>
       <w:pgNumType w:start="0"/>
@@ -2178,6 +3336,114 @@
     </w:p>
   </w:endnote>
 </w:endnotes>
+</file>
+
+<file path=word/footer1.xml><?xml version="1.0" encoding="utf-8"?>
+<w:ftr xmlns:wpc="http://schemas.microsoft.com/office/word/2010/wordprocessingCanvas" xmlns:cx="http://schemas.microsoft.com/office/drawing/2014/chartex" xmlns:cx1="http://schemas.microsoft.com/office/drawing/2015/9/8/chartex" xmlns:cx2="http://schemas.microsoft.com/office/drawing/2015/10/21/chartex" xmlns:cx3="http://schemas.microsoft.com/office/drawing/2016/5/9/chartex" xmlns:cx4="http://schemas.microsoft.com/office/drawing/2016/5/10/chartex" xmlns:cx5="http://schemas.microsoft.com/office/drawing/2016/5/11/chartex" xmlns:cx6="http://schemas.microsoft.com/office/drawing/2016/5/12/chartex" xmlns:cx7="http://schemas.microsoft.com/office/drawing/2016/5/13/chartex" xmlns:cx8="http://schemas.microsoft.com/office/drawing/2016/5/14/chartex" xmlns:mc="http://schemas.openxmlformats.org/markup-compatibility/2006" xmlns:aink="http://schemas.microsoft.com/office/drawing/2016/ink" xmlns:am3d="http://schemas.microsoft.com/office/drawing/2017/model3d" xmlns:o="urn:schemas-microsoft-com:office:office" xmlns:r="http://schemas.openxmlformats.org/officeDocument/2006/relationships" xmlns:m="http://schemas.openxmlformats.org/officeDocument/2006/math" xmlns:v="urn:schemas-microsoft-com:vml" xmlns:wp14="http://schemas.microsoft.com/office/word/2010/wordprocessingDrawing" xmlns:wp="http://schemas.openxmlformats.org/drawingml/2006/wordprocessingDrawing" xmlns:w10="urn:schemas-microsoft-com:office:word" xmlns:w="http://schemas.openxmlformats.org/wordprocessingml/2006/main" xmlns:w14="http://schemas.microsoft.com/office/word/2010/wordml" xmlns:w15="http://schemas.microsoft.com/office/word/2012/wordml" xmlns:w16cex="http://schemas.microsoft.com/office/word/2018/wordml/cex" xmlns:w16cid="http://schemas.microsoft.com/office/word/2016/wordml/cid" xmlns:w16="http://schemas.microsoft.com/office/word/2018/wordml" xmlns:w16sdtdh="http://schemas.microsoft.com/office/word/2020/wordml/sdtdatahash" xmlns:w16se="http://schemas.microsoft.com/office/word/2015/wordml/symex" xmlns:wpg="http://schemas.microsoft.com/office/word/2010/wordprocessingGroup" xmlns:wpi="http://schemas.microsoft.com/office/word/2010/wordprocessingInk" xmlns:wne="http://schemas.microsoft.com/office/word/2006/wordml" xmlns:wps="http://schemas.microsoft.com/office/word/2010/wordprocessingShape" mc:Ignorable="w14 w15 w16se w16cid w16 w16cex w16sdtdh wp14">
+  <w:sdt>
+    <w:sdtPr>
+      <w:rPr>
+        <w:color w:val="BC1B4B" w:themeColor="accent2" w:themeShade="BF"/>
+      </w:rPr>
+      <w:id w:val="324637304"/>
+      <w:docPartObj>
+        <w:docPartGallery w:val="Page Numbers (Bottom of Page)"/>
+        <w:docPartUnique/>
+      </w:docPartObj>
+    </w:sdtPr>
+    <w:sdtEndPr>
+      <w:rPr>
+        <w:noProof/>
+      </w:rPr>
+    </w:sdtEndPr>
+    <w:sdtContent>
+      <w:p>
+        <w:pPr>
+          <w:pStyle w:val="Footer"/>
+          <w:jc w:val="right"/>
+          <w:rPr>
+            <w:color w:val="BC1B4B" w:themeColor="accent2" w:themeShade="BF"/>
+          </w:rPr>
+        </w:pPr>
+        <w:r>
+          <w:rPr>
+            <w:color w:val="BC1B4B" w:themeColor="accent2" w:themeShade="BF"/>
+          </w:rPr>
+          <w:t xml:space="preserve">Page </w:t>
+        </w:r>
+        <w:r>
+          <w:rPr>
+            <w:color w:val="BC1B4B" w:themeColor="accent2" w:themeShade="BF"/>
+          </w:rPr>
+          <w:fldChar w:fldCharType="begin"/>
+        </w:r>
+        <w:r>
+          <w:rPr>
+            <w:color w:val="BC1B4B" w:themeColor="accent2" w:themeShade="BF"/>
+          </w:rPr>
+          <w:instrText xml:space="preserve"> PAGE   \* MERGEFORMAT </w:instrText>
+        </w:r>
+        <w:r>
+          <w:rPr>
+            <w:color w:val="BC1B4B" w:themeColor="accent2" w:themeShade="BF"/>
+          </w:rPr>
+          <w:fldChar w:fldCharType="separate"/>
+        </w:r>
+        <w:r>
+          <w:rPr>
+            <w:noProof/>
+            <w:color w:val="BC1B4B" w:themeColor="accent2" w:themeShade="BF"/>
+          </w:rPr>
+          <w:t>2</w:t>
+        </w:r>
+        <w:r>
+          <w:rPr>
+            <w:noProof/>
+            <w:color w:val="BC1B4B" w:themeColor="accent2" w:themeShade="BF"/>
+          </w:rPr>
+          <w:fldChar w:fldCharType="end"/>
+        </w:r>
+      </w:p>
+    </w:sdtContent>
+  </w:sdt>
+  <w:p>
+    <w:pPr>
+      <w:pStyle w:val="Footer"/>
+    </w:pPr>
+  </w:p>
+</w:ftr>
+</file>
+
+<file path=word/footer2.xml><?xml version="1.0" encoding="utf-8"?>
+<w:ftr xmlns:wpc="http://schemas.microsoft.com/office/word/2010/wordprocessingCanvas" xmlns:cx="http://schemas.microsoft.com/office/drawing/2014/chartex" xmlns:cx1="http://schemas.microsoft.com/office/drawing/2015/9/8/chartex" xmlns:cx2="http://schemas.microsoft.com/office/drawing/2015/10/21/chartex" xmlns:cx3="http://schemas.microsoft.com/office/drawing/2016/5/9/chartex" xmlns:cx4="http://schemas.microsoft.com/office/drawing/2016/5/10/chartex" xmlns:cx5="http://schemas.microsoft.com/office/drawing/2016/5/11/chartex" xmlns:cx6="http://schemas.microsoft.com/office/drawing/2016/5/12/chartex" xmlns:cx7="http://schemas.microsoft.com/office/drawing/2016/5/13/chartex" xmlns:cx8="http://schemas.microsoft.com/office/drawing/2016/5/14/chartex" xmlns:mc="http://schemas.openxmlformats.org/markup-compatibility/2006" xmlns:aink="http://schemas.microsoft.com/office/drawing/2016/ink" xmlns:am3d="http://schemas.microsoft.com/office/drawing/2017/model3d" xmlns:o="urn:schemas-microsoft-com:office:office" xmlns:r="http://schemas.openxmlformats.org/officeDocument/2006/relationships" xmlns:m="http://schemas.openxmlformats.org/officeDocument/2006/math" xmlns:v="urn:schemas-microsoft-com:vml" xmlns:wp14="http://schemas.microsoft.com/office/word/2010/wordprocessingDrawing" xmlns:wp="http://schemas.openxmlformats.org/drawingml/2006/wordprocessingDrawing" xmlns:w10="urn:schemas-microsoft-com:office:word" xmlns:w="http://schemas.openxmlformats.org/wordprocessingml/2006/main" xmlns:w14="http://schemas.microsoft.com/office/word/2010/wordml" xmlns:w15="http://schemas.microsoft.com/office/word/2012/wordml" xmlns:w16cex="http://schemas.microsoft.com/office/word/2018/wordml/cex" xmlns:w16cid="http://schemas.microsoft.com/office/word/2016/wordml/cid" xmlns:w16="http://schemas.microsoft.com/office/word/2018/wordml" xmlns:w16sdtdh="http://schemas.microsoft.com/office/word/2020/wordml/sdtdatahash" xmlns:w16se="http://schemas.microsoft.com/office/word/2015/wordml/symex" xmlns:wpg="http://schemas.microsoft.com/office/word/2010/wordprocessingGroup" xmlns:wpi="http://schemas.microsoft.com/office/word/2010/wordprocessingInk" xmlns:wne="http://schemas.microsoft.com/office/word/2006/wordml" xmlns:wps="http://schemas.microsoft.com/office/word/2010/wordprocessingShape" mc:Ignorable="w14 w15 w16se w16cid w16 w16cex w16sdtdh wp14">
+  <w:sdt>
+    <w:sdtPr>
+      <w:id w:val="1169296757"/>
+      <w:docPartObj>
+        <w:docPartGallery w:val="Page Numbers (Bottom of Page)"/>
+        <w:docPartUnique/>
+      </w:docPartObj>
+    </w:sdtPr>
+    <w:sdtEndPr>
+      <w:rPr>
+        <w:noProof/>
+      </w:rPr>
+    </w:sdtEndPr>
+    <w:sdtContent>
+      <w:p>
+        <w:pPr>
+          <w:pStyle w:val="Footer"/>
+          <w:jc w:val="right"/>
+        </w:pPr>
+      </w:p>
+    </w:sdtContent>
+  </w:sdt>
+  <w:p>
+    <w:pPr>
+      <w:pStyle w:val="Footer"/>
+    </w:pPr>
+  </w:p>
+</w:ftr>
 </file>
 
 <file path=word/footnotes.xml><?xml version="1.0" encoding="utf-8"?>
@@ -3157,12 +4423,12 @@
     <w:lsdException w:name="index 7" w:semiHidden="1" w:unhideWhenUsed="1"/>
     <w:lsdException w:name="index 8" w:semiHidden="1" w:unhideWhenUsed="1"/>
     <w:lsdException w:name="index 9" w:semiHidden="1" w:unhideWhenUsed="1"/>
-    <w:lsdException w:name="toc 1" w:semiHidden="1" w:unhideWhenUsed="1"/>
-    <w:lsdException w:name="toc 2" w:semiHidden="1" w:unhideWhenUsed="1"/>
-    <w:lsdException w:name="toc 3" w:semiHidden="1" w:unhideWhenUsed="1"/>
+    <w:lsdException w:name="toc 1" w:semiHidden="1" w:uiPriority="39" w:unhideWhenUsed="1"/>
+    <w:lsdException w:name="toc 2" w:semiHidden="1" w:uiPriority="39" w:unhideWhenUsed="1"/>
+    <w:lsdException w:name="toc 3" w:semiHidden="1" w:uiPriority="39" w:unhideWhenUsed="1"/>
     <w:lsdException w:name="toc 4" w:semiHidden="1" w:unhideWhenUsed="1"/>
-    <w:lsdException w:name="toc 5" w:semiHidden="1" w:unhideWhenUsed="1"/>
-    <w:lsdException w:name="toc 6" w:semiHidden="1" w:unhideWhenUsed="1"/>
+    <w:lsdException w:name="toc 5" w:semiHidden="1" w:uiPriority="39" w:unhideWhenUsed="1"/>
+    <w:lsdException w:name="toc 6" w:semiHidden="1" w:uiPriority="39" w:unhideWhenUsed="1"/>
     <w:lsdException w:name="toc 7" w:semiHidden="1" w:unhideWhenUsed="1"/>
     <w:lsdException w:name="toc 8" w:semiHidden="1" w:unhideWhenUsed="1"/>
     <w:lsdException w:name="toc 9" w:semiHidden="1" w:unhideWhenUsed="1"/>
@@ -3170,7 +4436,7 @@
     <w:lsdException w:name="footnote text" w:semiHidden="1" w:unhideWhenUsed="1"/>
     <w:lsdException w:name="annotation text" w:semiHidden="1" w:unhideWhenUsed="1"/>
     <w:lsdException w:name="header" w:semiHidden="1" w:unhideWhenUsed="1"/>
-    <w:lsdException w:name="footer" w:semiHidden="1" w:unhideWhenUsed="1"/>
+    <w:lsdException w:name="footer" w:semiHidden="1" w:uiPriority="99" w:unhideWhenUsed="1"/>
     <w:lsdException w:name="index heading" w:semiHidden="1" w:unhideWhenUsed="1"/>
     <w:lsdException w:name="caption" w:semiHidden="1" w:unhideWhenUsed="1"/>
     <w:lsdException w:name="table of figures" w:semiHidden="1" w:unhideWhenUsed="1"/>
@@ -3214,7 +4480,7 @@
     <w:lsdException w:name="Body Text Indent 2" w:semiHidden="1" w:unhideWhenUsed="1"/>
     <w:lsdException w:name="Body Text Indent 3" w:semiHidden="1" w:unhideWhenUsed="1"/>
     <w:lsdException w:name="Block Text" w:semiHidden="1" w:unhideWhenUsed="1"/>
-    <w:lsdException w:name="Hyperlink" w:semiHidden="1" w:unhideWhenUsed="1"/>
+    <w:lsdException w:name="Hyperlink" w:semiHidden="1" w:uiPriority="99" w:unhideWhenUsed="1"/>
     <w:lsdException w:name="FollowedHyperlink" w:semiHidden="1" w:unhideWhenUsed="1"/>
     <w:lsdException w:name="Document Map" w:semiHidden="1" w:unhideWhenUsed="1"/>
     <w:lsdException w:name="Plain Text" w:semiHidden="1" w:unhideWhenUsed="1"/>
@@ -3286,6 +4552,13 @@
     <w:lsdException w:name="No Spacing" w:uiPriority="1" w:qFormat="1"/>
     <w:lsdException w:name="Light Shading"/>
     <w:lsdException w:name="Light List"/>
+    <w:lsdException w:name="Light Grid"/>
+    <w:lsdException w:name="Medium Shading 1"/>
+    <w:lsdException w:name="Medium Shading 2"/>
+    <w:lsdException w:name="Medium List 1"/>
+    <w:lsdException w:name="Medium List 2"/>
+    <w:lsdException w:name="Medium Grid 1"/>
+    <w:lsdException w:name="Medium Grid 2"/>
     <w:lsdException w:name="Medium Grid 3"/>
     <w:lsdException w:name="Dark List"/>
     <w:lsdException w:name="Colorful Shading"/>
@@ -3897,6 +5170,7 @@
   <w:style w:type="character" w:styleId="Hyperlink">
     <w:name w:val="Hyperlink"/>
     <w:basedOn w:val="CaptionChar"/>
+    <w:uiPriority w:val="99"/>
     <w:rPr>
       <w:color w:val="B31166" w:themeColor="accent1"/>
     </w:rPr>
@@ -4240,6 +5514,119 @@
       <w:rFonts w:eastAsiaTheme="minorEastAsia"/>
       <w:sz w:val="22"/>
       <w:szCs w:val="22"/>
+    </w:rPr>
+  </w:style>
+  <w:style w:type="paragraph" w:styleId="Header">
+    <w:name w:val="header"/>
+    <w:basedOn w:val="Normal"/>
+    <w:link w:val="HeaderChar"/>
+    <w:unhideWhenUsed/>
+    <w:rsid w:val="00D63E97"/>
+    <w:pPr>
+      <w:tabs>
+        <w:tab w:val="center" w:pos="4536"/>
+        <w:tab w:val="right" w:pos="9072"/>
+      </w:tabs>
+      <w:spacing w:after="0"/>
+    </w:pPr>
+  </w:style>
+  <w:style w:type="character" w:customStyle="1" w:styleId="HeaderChar">
+    <w:name w:val="Header Char"/>
+    <w:basedOn w:val="DefaultParagraphFont"/>
+    <w:link w:val="Header"/>
+    <w:rsid w:val="00D63E97"/>
+  </w:style>
+  <w:style w:type="paragraph" w:styleId="Footer">
+    <w:name w:val="footer"/>
+    <w:basedOn w:val="Normal"/>
+    <w:link w:val="FooterChar"/>
+    <w:uiPriority w:val="99"/>
+    <w:unhideWhenUsed/>
+    <w:rsid w:val="00D63E97"/>
+    <w:pPr>
+      <w:tabs>
+        <w:tab w:val="center" w:pos="4536"/>
+        <w:tab w:val="right" w:pos="9072"/>
+      </w:tabs>
+      <w:spacing w:after="0"/>
+    </w:pPr>
+  </w:style>
+  <w:style w:type="character" w:customStyle="1" w:styleId="FooterChar">
+    <w:name w:val="Footer Char"/>
+    <w:basedOn w:val="DefaultParagraphFont"/>
+    <w:link w:val="Footer"/>
+    <w:uiPriority w:val="99"/>
+    <w:rsid w:val="00D63E97"/>
+  </w:style>
+  <w:style w:type="paragraph" w:styleId="TOC1">
+    <w:name w:val="toc 1"/>
+    <w:basedOn w:val="Normal"/>
+    <w:next w:val="Normal"/>
+    <w:autoRedefine/>
+    <w:uiPriority w:val="39"/>
+    <w:unhideWhenUsed/>
+    <w:rsid w:val="00E53518"/>
+    <w:pPr>
+      <w:spacing w:after="100"/>
+    </w:pPr>
+    <w:rPr>
+      <w:rFonts w:ascii="Calibri" w:hAnsi="Calibri"/>
+    </w:rPr>
+  </w:style>
+  <w:style w:type="paragraph" w:styleId="TOC2">
+    <w:name w:val="toc 2"/>
+    <w:basedOn w:val="Normal"/>
+    <w:next w:val="Normal"/>
+    <w:autoRedefine/>
+    <w:uiPriority w:val="39"/>
+    <w:unhideWhenUsed/>
+    <w:rsid w:val="00E53518"/>
+    <w:pPr>
+      <w:spacing w:after="100"/>
+      <w:ind w:left="240"/>
+    </w:pPr>
+  </w:style>
+  <w:style w:type="paragraph" w:styleId="TOC3">
+    <w:name w:val="toc 3"/>
+    <w:basedOn w:val="Normal"/>
+    <w:next w:val="Normal"/>
+    <w:autoRedefine/>
+    <w:uiPriority w:val="39"/>
+    <w:unhideWhenUsed/>
+    <w:rsid w:val="00E53518"/>
+    <w:pPr>
+      <w:spacing w:after="100"/>
+      <w:ind w:left="480"/>
+    </w:pPr>
+  </w:style>
+  <w:style w:type="paragraph" w:styleId="TOC5">
+    <w:name w:val="toc 5"/>
+    <w:basedOn w:val="Normal"/>
+    <w:next w:val="Normal"/>
+    <w:autoRedefine/>
+    <w:uiPriority w:val="39"/>
+    <w:unhideWhenUsed/>
+    <w:rsid w:val="00E53518"/>
+    <w:pPr>
+      <w:spacing w:after="100"/>
+      <w:ind w:left="960"/>
+    </w:pPr>
+  </w:style>
+  <w:style w:type="paragraph" w:styleId="TOC6">
+    <w:name w:val="toc 6"/>
+    <w:basedOn w:val="Normal"/>
+    <w:next w:val="Normal"/>
+    <w:autoRedefine/>
+    <w:uiPriority w:val="39"/>
+    <w:unhideWhenUsed/>
+    <w:rsid w:val="00795265"/>
+    <w:pPr>
+      <w:spacing w:after="100"/>
+      <w:ind w:left="720"/>
+    </w:pPr>
+    <w:rPr>
+      <w:rFonts w:ascii="Calibri" w:hAnsi="Calibri"/>
+      <w:sz w:val="22"/>
     </w:rPr>
   </w:style>
 </w:styles>
@@ -4522,10 +5909,22 @@
 </CoverPageProperties>
 </file>
 
+<file path=customXml/item2.xml><?xml version="1.0" encoding="utf-8"?>
+<b:Sources xmlns:b="http://schemas.openxmlformats.org/officeDocument/2006/bibliography" xmlns="http://schemas.openxmlformats.org/officeDocument/2006/bibliography" SelectedStyle="\APASixthEditionOfficeOnline.xsl" StyleName="APA" Version="6"/>
+</file>
+
 <file path=customXml/itemProps1.xml><?xml version="1.0" encoding="utf-8"?>
 <ds:datastoreItem xmlns:ds="http://schemas.openxmlformats.org/officeDocument/2006/customXml" ds:itemID="{55AF091B-3C7A-41E3-B477-F2FDAA23CFDA}">
   <ds:schemaRefs>
     <ds:schemaRef ds:uri="http://schemas.microsoft.com/office/2006/coverPageProps"/>
   </ds:schemaRefs>
 </ds:datastoreItem>
+</file>
+
+<file path=customXml/itemProps2.xml><?xml version="1.0" encoding="utf-8"?>
+<ds:datastoreItem xmlns:ds="http://schemas.openxmlformats.org/officeDocument/2006/customXml" ds:itemID="{DC0E32A4-4797-4B70-9146-206E4F89982B}">
+  <ds:schemaRefs>
+    <ds:schemaRef ds:uri="http://schemas.openxmlformats.org/officeDocument/2006/bibliography"/>
+  </ds:schemaRefs>
+</ds:datastoreItem>
 </file>
</xml_diff>